<commit_message>
gitgud's adjust proposal document
</commit_message>
<xml_diff>
--- a/instructor/proposals_1/GitGud_proposal1.docx
+++ b/instructor/proposals_1/GitGud_proposal1.docx
@@ -4,17 +4,23 @@
   <w:body>
     <w:p>
       <w:pPr>
+        <w:spacing w:line="240" w:lineRule="auto"/>
         <w:jc w:val="center"/>
         <w:rPr>
-          <w:i/>
-        </w:rPr>
-      </w:pPr>
-      <w:r>
+          <w:rFonts w:asciiTheme="minorHAnsi" w:hAnsiTheme="minorHAnsi"/>
+          <w:i/>
+        </w:rPr>
+      </w:pPr>
+      <w:r>
+        <w:rPr>
+          <w:rFonts w:asciiTheme="minorHAnsi" w:hAnsiTheme="minorHAnsi"/>
+        </w:rPr>
         <w:t xml:space="preserve">Project 1 Proposal: Genome Assembly of </w:t>
       </w:r>
       <w:proofErr w:type="spellStart"/>
       <w:r>
         <w:rPr>
+          <w:rFonts w:asciiTheme="minorHAnsi" w:hAnsiTheme="minorHAnsi"/>
           <w:i/>
         </w:rPr>
         <w:t>Aliivibrio</w:t>
@@ -22,6 +28,7 @@
       <w:proofErr w:type="spellEnd"/>
       <w:r>
         <w:rPr>
+          <w:rFonts w:asciiTheme="minorHAnsi" w:hAnsiTheme="minorHAnsi"/>
           <w:i/>
         </w:rPr>
         <w:t xml:space="preserve"> </w:t>
@@ -29,6 +36,7 @@
       <w:proofErr w:type="spellStart"/>
       <w:r>
         <w:rPr>
+          <w:rFonts w:asciiTheme="minorHAnsi" w:hAnsiTheme="minorHAnsi"/>
           <w:i/>
         </w:rPr>
         <w:t>fischeri</w:t>
@@ -37,28 +45,49 @@
     </w:p>
     <w:p>
       <w:pPr>
+        <w:spacing w:line="240" w:lineRule="auto"/>
         <w:jc w:val="center"/>
-      </w:pPr>
-    </w:p>
-    <w:p>
-      <w:pPr>
+        <w:rPr>
+          <w:rFonts w:asciiTheme="minorHAnsi" w:hAnsiTheme="minorHAnsi"/>
+        </w:rPr>
+      </w:pPr>
+    </w:p>
+    <w:p>
+      <w:pPr>
+        <w:spacing w:line="240" w:lineRule="auto"/>
         <w:jc w:val="center"/>
-      </w:pPr>
-      <w:r>
-        <w:rPr>
+        <w:rPr>
+          <w:rFonts w:asciiTheme="minorHAnsi" w:hAnsiTheme="minorHAnsi"/>
+        </w:rPr>
+      </w:pPr>
+      <w:r>
+        <w:rPr>
+          <w:rFonts w:asciiTheme="minorHAnsi" w:hAnsiTheme="minorHAnsi"/>
           <w:b/>
         </w:rPr>
         <w:t>Background</w:t>
       </w:r>
     </w:p>
-    <w:p/>
-    <w:p>
-      <w:pPr>
+    <w:p>
+      <w:pPr>
+        <w:spacing w:line="240" w:lineRule="auto"/>
+        <w:rPr>
+          <w:rFonts w:asciiTheme="minorHAnsi" w:hAnsiTheme="minorHAnsi"/>
+        </w:rPr>
+      </w:pPr>
+    </w:p>
+    <w:p>
+      <w:pPr>
+        <w:spacing w:line="240" w:lineRule="auto"/>
         <w:ind w:firstLine="720"/>
-      </w:pPr>
-      <w:proofErr w:type="spellStart"/>
-      <w:r>
-        <w:rPr>
+        <w:rPr>
+          <w:rFonts w:asciiTheme="minorHAnsi" w:hAnsiTheme="minorHAnsi"/>
+        </w:rPr>
+      </w:pPr>
+      <w:proofErr w:type="spellStart"/>
+      <w:r>
+        <w:rPr>
+          <w:rFonts w:asciiTheme="minorHAnsi" w:hAnsiTheme="minorHAnsi"/>
           <w:i/>
         </w:rPr>
         <w:t>Aliivibrio</w:t>
@@ -66,6 +95,7 @@
       <w:proofErr w:type="spellEnd"/>
       <w:r>
         <w:rPr>
+          <w:rFonts w:asciiTheme="minorHAnsi" w:hAnsiTheme="minorHAnsi"/>
           <w:i/>
         </w:rPr>
         <w:t xml:space="preserve"> </w:t>
@@ -73,16 +103,21 @@
       <w:proofErr w:type="spellStart"/>
       <w:r>
         <w:rPr>
+          <w:rFonts w:asciiTheme="minorHAnsi" w:hAnsiTheme="minorHAnsi"/>
           <w:i/>
         </w:rPr>
         <w:t>fischeri</w:t>
       </w:r>
       <w:proofErr w:type="spellEnd"/>
       <w:r>
+        <w:rPr>
+          <w:rFonts w:asciiTheme="minorHAnsi" w:hAnsiTheme="minorHAnsi"/>
+        </w:rPr>
         <w:t xml:space="preserve"> (also referred to as </w:t>
       </w:r>
       <w:r>
         <w:rPr>
+          <w:rFonts w:asciiTheme="minorHAnsi" w:hAnsiTheme="minorHAnsi"/>
           <w:i/>
         </w:rPr>
         <w:t xml:space="preserve">Vibrio </w:t>
@@ -90,17 +125,22 @@
       <w:proofErr w:type="spellStart"/>
       <w:r>
         <w:rPr>
+          <w:rFonts w:asciiTheme="minorHAnsi" w:hAnsiTheme="minorHAnsi"/>
           <w:i/>
         </w:rPr>
         <w:t>fischeri</w:t>
       </w:r>
       <w:proofErr w:type="spellEnd"/>
       <w:r>
+        <w:rPr>
+          <w:rFonts w:asciiTheme="minorHAnsi" w:hAnsiTheme="minorHAnsi"/>
+        </w:rPr>
         <w:t xml:space="preserve">) is the bacterial symbiont of the Hawaiian bobtail squid </w:t>
       </w:r>
       <w:proofErr w:type="spellStart"/>
       <w:r>
         <w:rPr>
+          <w:rFonts w:asciiTheme="minorHAnsi" w:hAnsiTheme="minorHAnsi"/>
           <w:i/>
         </w:rPr>
         <w:t>Euprymna</w:t>
@@ -108,6 +148,7 @@
       <w:proofErr w:type="spellEnd"/>
       <w:r>
         <w:rPr>
+          <w:rFonts w:asciiTheme="minorHAnsi" w:hAnsiTheme="minorHAnsi"/>
           <w:i/>
         </w:rPr>
         <w:t xml:space="preserve"> </w:t>
@@ -115,16 +156,21 @@
       <w:proofErr w:type="spellStart"/>
       <w:r>
         <w:rPr>
+          <w:rFonts w:asciiTheme="minorHAnsi" w:hAnsiTheme="minorHAnsi"/>
           <w:i/>
         </w:rPr>
         <w:t>scolopes</w:t>
       </w:r>
       <w:proofErr w:type="spellEnd"/>
       <w:r>
+        <w:rPr>
+          <w:rFonts w:asciiTheme="minorHAnsi" w:hAnsiTheme="minorHAnsi"/>
+        </w:rPr>
         <w:t xml:space="preserve">. These bacteria colonize a light organ within </w:t>
       </w:r>
       <w:r>
         <w:rPr>
+          <w:rFonts w:asciiTheme="minorHAnsi" w:hAnsiTheme="minorHAnsi"/>
           <w:i/>
         </w:rPr>
         <w:t xml:space="preserve">E. </w:t>
@@ -132,16 +178,21 @@
       <w:proofErr w:type="spellStart"/>
       <w:r>
         <w:rPr>
+          <w:rFonts w:asciiTheme="minorHAnsi" w:hAnsiTheme="minorHAnsi"/>
           <w:i/>
         </w:rPr>
         <w:t>scolopes</w:t>
       </w:r>
       <w:proofErr w:type="spellEnd"/>
       <w:r>
+        <w:rPr>
+          <w:rFonts w:asciiTheme="minorHAnsi" w:hAnsiTheme="minorHAnsi"/>
+        </w:rPr>
         <w:t xml:space="preserve"> that then emits</w:t>
       </w:r>
       <w:r>
         <w:rPr>
+          <w:rFonts w:asciiTheme="minorHAnsi" w:hAnsiTheme="minorHAnsi"/>
           <w:i/>
         </w:rPr>
         <w:t xml:space="preserve"> A. </w:t>
@@ -149,19 +200,27 @@
       <w:proofErr w:type="spellStart"/>
       <w:r>
         <w:rPr>
+          <w:rFonts w:asciiTheme="minorHAnsi" w:hAnsiTheme="minorHAnsi"/>
           <w:i/>
         </w:rPr>
         <w:t>fischeri</w:t>
       </w:r>
       <w:r>
+        <w:rPr>
+          <w:rFonts w:asciiTheme="minorHAnsi" w:hAnsiTheme="minorHAnsi"/>
+        </w:rPr>
         <w:t>’s</w:t>
       </w:r>
       <w:proofErr w:type="spellEnd"/>
       <w:r>
+        <w:rPr>
+          <w:rFonts w:asciiTheme="minorHAnsi" w:hAnsiTheme="minorHAnsi"/>
+        </w:rPr>
         <w:t xml:space="preserve"> bioluminescence while the squid feeds nocturnally. The luminescence breaks up the squid’s profile against the night sky, protecting it from predation. The colonization by </w:t>
       </w:r>
       <w:r>
         <w:rPr>
+          <w:rFonts w:asciiTheme="minorHAnsi" w:hAnsiTheme="minorHAnsi"/>
           <w:i/>
         </w:rPr>
         <w:t xml:space="preserve">A. </w:t>
@@ -169,19 +228,21 @@
       <w:proofErr w:type="spellStart"/>
       <w:r>
         <w:rPr>
+          <w:rFonts w:asciiTheme="minorHAnsi" w:hAnsiTheme="minorHAnsi"/>
           <w:i/>
         </w:rPr>
         <w:t>fischeri</w:t>
       </w:r>
       <w:proofErr w:type="spellEnd"/>
       <w:r>
-        <w:t xml:space="preserve"> requires the squid to select ag</w:t>
-      </w:r>
-      <w:r>
-        <w:t>ainst other environmental bacteria. Once</w:t>
-      </w:r>
-      <w:r>
-        <w:rPr>
+        <w:rPr>
+          <w:rFonts w:asciiTheme="minorHAnsi" w:hAnsiTheme="minorHAnsi"/>
+        </w:rPr>
+        <w:t xml:space="preserve"> requires the squid to select against other environmental bacteria. Once</w:t>
+      </w:r>
+      <w:r>
+        <w:rPr>
+          <w:rFonts w:asciiTheme="minorHAnsi" w:hAnsiTheme="minorHAnsi"/>
           <w:i/>
         </w:rPr>
         <w:t xml:space="preserve"> A. </w:t>
@@ -189,55 +250,75 @@
       <w:proofErr w:type="spellStart"/>
       <w:r>
         <w:rPr>
+          <w:rFonts w:asciiTheme="minorHAnsi" w:hAnsiTheme="minorHAnsi"/>
           <w:i/>
         </w:rPr>
         <w:t>fischeri</w:t>
       </w:r>
       <w:proofErr w:type="spellEnd"/>
       <w:r>
+        <w:rPr>
+          <w:rFonts w:asciiTheme="minorHAnsi" w:hAnsiTheme="minorHAnsi"/>
+        </w:rPr>
         <w:t xml:space="preserve"> has established itself in the crypts of the light organ, the bacteria </w:t>
       </w:r>
       <w:r>
+        <w:rPr>
+          <w:rFonts w:asciiTheme="minorHAnsi" w:hAnsiTheme="minorHAnsi"/>
+        </w:rPr>
         <w:t>induce</w:t>
       </w:r>
       <w:r>
+        <w:rPr>
+          <w:rFonts w:asciiTheme="minorHAnsi" w:hAnsiTheme="minorHAnsi"/>
+        </w:rPr>
         <w:t xml:space="preserve"> morphological changes in its host to create a mature light organ (</w:t>
       </w:r>
       <w:proofErr w:type="spellStart"/>
       <w:r>
+        <w:rPr>
+          <w:rFonts w:asciiTheme="minorHAnsi" w:hAnsiTheme="minorHAnsi"/>
+        </w:rPr>
         <w:t>Nyholm</w:t>
       </w:r>
       <w:proofErr w:type="spellEnd"/>
       <w:r>
-        <w:t xml:space="preserve"> and McFall-Ngai, 2004). Elucidating the regulatory n</w:t>
-      </w:r>
-      <w:r>
-        <w:t xml:space="preserve">etworks involved in each of these processes may shed light on the genetic mechanisms by which symbioses evolve and are maintained. While the </w:t>
-      </w:r>
-      <w:proofErr w:type="spellStart"/>
-      <w:r>
-        <w:t>signalling</w:t>
-      </w:r>
-      <w:proofErr w:type="spellEnd"/>
-      <w:r>
-        <w:t xml:space="preserve"> pathway during early selection and colonization has begun to be characterized, the regulatory network un</w:t>
-      </w:r>
-      <w:r>
-        <w:t xml:space="preserve">derlying the morphological response is largely unknown. </w:t>
-      </w:r>
-    </w:p>
-    <w:p>
-      <w:pPr>
+        <w:rPr>
+          <w:rFonts w:asciiTheme="minorHAnsi" w:hAnsiTheme="minorHAnsi"/>
+        </w:rPr>
+        <w:t xml:space="preserve"> and McFall-Ngai, 2004). Elucidating the regulatory networks involved in each of these processes may shed light on the genetic mechanisms by which symbioses evolve and are maintained. While the </w:t>
+      </w:r>
+      <w:r>
+        <w:rPr>
+          <w:rFonts w:asciiTheme="minorHAnsi" w:hAnsiTheme="minorHAnsi"/>
+        </w:rPr>
+        <w:t>signaling</w:t>
+      </w:r>
+      <w:r>
+        <w:rPr>
+          <w:rFonts w:asciiTheme="minorHAnsi" w:hAnsiTheme="minorHAnsi"/>
+        </w:rPr>
+        <w:t xml:space="preserve"> pathway during early selection and colonization has begun to be characterized, the regulatory network underlying the morphological response is largely unknown. </w:t>
+      </w:r>
+    </w:p>
+    <w:p>
+      <w:pPr>
+        <w:spacing w:line="240" w:lineRule="auto"/>
         <w:ind w:firstLine="720"/>
         <w:rPr>
-          <w:i/>
-        </w:rPr>
-      </w:pPr>
-      <w:r>
+          <w:rFonts w:asciiTheme="minorHAnsi" w:hAnsiTheme="minorHAnsi"/>
+          <w:i/>
+        </w:rPr>
+      </w:pPr>
+      <w:r>
+        <w:rPr>
+          <w:rFonts w:asciiTheme="minorHAnsi" w:hAnsiTheme="minorHAnsi"/>
+        </w:rPr>
         <w:t xml:space="preserve">Data provided through genome assembly may lead to information on how </w:t>
       </w:r>
       <w:r>
         <w:rPr>
+          <w:rFonts w:asciiTheme="minorHAnsi" w:hAnsiTheme="minorHAnsi"/>
           <w:i/>
         </w:rPr>
         <w:t xml:space="preserve">A. </w:t>
@@ -245,29 +326,33 @@
       <w:proofErr w:type="spellStart"/>
       <w:r>
         <w:rPr>
+          <w:rFonts w:asciiTheme="minorHAnsi" w:hAnsiTheme="minorHAnsi"/>
           <w:i/>
         </w:rPr>
         <w:t>fischeri</w:t>
       </w:r>
       <w:proofErr w:type="spellEnd"/>
       <w:r>
+        <w:rPr>
+          <w:rFonts w:asciiTheme="minorHAnsi" w:hAnsiTheme="minorHAnsi"/>
+        </w:rPr>
         <w:t xml:space="preserve"> and </w:t>
       </w:r>
-      <w:proofErr w:type="spellStart"/>
-      <w:proofErr w:type="gramStart"/>
-      <w:r>
-        <w:t>it’s</w:t>
-      </w:r>
-      <w:proofErr w:type="spellEnd"/>
-      <w:proofErr w:type="gramEnd"/>
-      <w:r>
-        <w:t xml:space="preserve"> host have co-evolved as well as shed light on genes relating to symbiosis and the crosstalk between organisms</w:t>
-      </w:r>
-      <w:r>
-        <w:t>. Symbiosis is an emerging research frontier; we are only beginning to understand the ways in which microbes influence our own gene expression. The ease of laboratory culture and non-obligate nature of the</w:t>
-      </w:r>
-      <w:r>
-        <w:rPr>
+      <w:r>
+        <w:rPr>
+          <w:rFonts w:asciiTheme="minorHAnsi" w:hAnsiTheme="minorHAnsi"/>
+        </w:rPr>
+        <w:t>its</w:t>
+      </w:r>
+      <w:r>
+        <w:rPr>
+          <w:rFonts w:asciiTheme="minorHAnsi" w:hAnsiTheme="minorHAnsi"/>
+        </w:rPr>
+        <w:t xml:space="preserve"> host have co-evolved as well as shed light on genes relating to symbiosis and the crosstalk between organisms. Symbiosis is an emerging research frontier; we are only beginning to understand the ways in which microbes influence our own gene expression. The ease of laboratory culture and non-obligate nature of the</w:t>
+      </w:r>
+      <w:r>
+        <w:rPr>
+          <w:rFonts w:asciiTheme="minorHAnsi" w:hAnsiTheme="minorHAnsi"/>
           <w:i/>
         </w:rPr>
         <w:t xml:space="preserve"> </w:t>
@@ -275,25 +360,33 @@
       <w:proofErr w:type="spellStart"/>
       <w:r>
         <w:rPr>
+          <w:rFonts w:asciiTheme="minorHAnsi" w:hAnsiTheme="minorHAnsi"/>
           <w:i/>
         </w:rPr>
         <w:t>Aliivibrio-Euprymna</w:t>
       </w:r>
       <w:proofErr w:type="spellEnd"/>
       <w:r>
-        <w:t xml:space="preserve"> symbiosis establishes this sys</w:t>
-      </w:r>
-      <w:r>
-        <w:t xml:space="preserve">tem as a promising model for studying various aspects of symbiosis in other bacterial-animal systems. The availability of a </w:t>
-      </w:r>
-      <w:r>
+        <w:rPr>
+          <w:rFonts w:asciiTheme="minorHAnsi" w:hAnsiTheme="minorHAnsi"/>
+        </w:rPr>
+        <w:t xml:space="preserve"> symbiosis establishes this system as a promising model for studying various aspects of symbiosis in other bacterial-animal systems. The availability of a </w:t>
+      </w:r>
+      <w:r>
+        <w:rPr>
+          <w:rFonts w:asciiTheme="minorHAnsi" w:hAnsiTheme="minorHAnsi"/>
+        </w:rPr>
         <w:t>high-quality</w:t>
       </w:r>
       <w:r>
+        <w:rPr>
+          <w:rFonts w:asciiTheme="minorHAnsi" w:hAnsiTheme="minorHAnsi"/>
+        </w:rPr>
         <w:t xml:space="preserve"> genome may also benefit the medical field, as the genome of </w:t>
       </w:r>
       <w:r>
         <w:rPr>
+          <w:rFonts w:asciiTheme="minorHAnsi" w:hAnsiTheme="minorHAnsi"/>
           <w:i/>
         </w:rPr>
         <w:t xml:space="preserve">A. </w:t>
@@ -301,6 +394,7 @@
       <w:proofErr w:type="spellStart"/>
       <w:r>
         <w:rPr>
+          <w:rFonts w:asciiTheme="minorHAnsi" w:hAnsiTheme="minorHAnsi"/>
           <w:i/>
         </w:rPr>
         <w:t>fisheri</w:t>
@@ -308,18 +402,20 @@
       <w:proofErr w:type="spellEnd"/>
       <w:r>
         <w:rPr>
+          <w:rFonts w:asciiTheme="minorHAnsi" w:hAnsiTheme="minorHAnsi"/>
           <w:i/>
         </w:rPr>
         <w:t xml:space="preserve"> </w:t>
       </w:r>
       <w:r>
-        <w:t>can be compared to that of its pathogenic relati</w:t>
-      </w:r>
-      <w:r>
-        <w:t xml:space="preserve">ves including </w:t>
-      </w:r>
-      <w:r>
-        <w:rPr>
+        <w:rPr>
+          <w:rFonts w:asciiTheme="minorHAnsi" w:hAnsiTheme="minorHAnsi"/>
+        </w:rPr>
+        <w:t xml:space="preserve">can be compared to that of its pathogenic relatives including </w:t>
+      </w:r>
+      <w:r>
+        <w:rPr>
+          <w:rFonts w:asciiTheme="minorHAnsi" w:hAnsiTheme="minorHAnsi"/>
           <w:i/>
           <w:highlight w:val="white"/>
         </w:rPr>
@@ -327,12 +423,14 @@
       </w:r>
       <w:r>
         <w:rPr>
+          <w:rFonts w:asciiTheme="minorHAnsi" w:hAnsiTheme="minorHAnsi"/>
           <w:highlight w:val="white"/>
         </w:rPr>
         <w:t xml:space="preserve">, and </w:t>
       </w:r>
       <w:r>
         <w:rPr>
+          <w:rFonts w:asciiTheme="minorHAnsi" w:hAnsiTheme="minorHAnsi"/>
           <w:i/>
           <w:highlight w:val="white"/>
         </w:rPr>
@@ -340,12 +438,14 @@
       </w:r>
       <w:r>
         <w:rPr>
+          <w:rFonts w:asciiTheme="minorHAnsi" w:hAnsiTheme="minorHAnsi"/>
           <w:highlight w:val="white"/>
         </w:rPr>
         <w:t>Ruby et al, 2005</w:t>
       </w:r>
       <w:r>
         <w:rPr>
+          <w:rFonts w:asciiTheme="minorHAnsi" w:hAnsiTheme="minorHAnsi"/>
           <w:i/>
           <w:highlight w:val="white"/>
         </w:rPr>
@@ -354,13 +454,21 @@
     </w:p>
     <w:p>
       <w:pPr>
+        <w:spacing w:line="240" w:lineRule="auto"/>
         <w:ind w:firstLine="720"/>
-      </w:pPr>
-      <w:r>
+        <w:rPr>
+          <w:rFonts w:asciiTheme="minorHAnsi" w:hAnsiTheme="minorHAnsi"/>
+        </w:rPr>
+      </w:pPr>
+      <w:r>
+        <w:rPr>
+          <w:rFonts w:asciiTheme="minorHAnsi" w:hAnsiTheme="minorHAnsi"/>
+        </w:rPr>
         <w:t>The</w:t>
       </w:r>
       <w:r>
         <w:rPr>
+          <w:rFonts w:asciiTheme="minorHAnsi" w:hAnsiTheme="minorHAnsi"/>
           <w:i/>
         </w:rPr>
         <w:t xml:space="preserve"> A. </w:t>
@@ -368,173 +476,267 @@
       <w:proofErr w:type="spellStart"/>
       <w:r>
         <w:rPr>
+          <w:rFonts w:asciiTheme="minorHAnsi" w:hAnsiTheme="minorHAnsi"/>
           <w:i/>
         </w:rPr>
         <w:t>fischeri</w:t>
       </w:r>
       <w:proofErr w:type="spellEnd"/>
       <w:r>
+        <w:rPr>
+          <w:rFonts w:asciiTheme="minorHAnsi" w:hAnsiTheme="minorHAnsi"/>
+        </w:rPr>
         <w:t xml:space="preserve"> genome had been sequenced and assembled in 2005 by Ruby</w:t>
       </w:r>
       <w:r>
         <w:rPr>
+          <w:rFonts w:asciiTheme="minorHAnsi" w:hAnsiTheme="minorHAnsi"/>
           <w:i/>
         </w:rPr>
         <w:t xml:space="preserve"> et al </w:t>
       </w:r>
       <w:r>
+        <w:rPr>
+          <w:rFonts w:asciiTheme="minorHAnsi" w:hAnsiTheme="minorHAnsi"/>
+        </w:rPr>
         <w:t xml:space="preserve">and then </w:t>
       </w:r>
       <w:proofErr w:type="spellStart"/>
       <w:r>
+        <w:rPr>
+          <w:rFonts w:asciiTheme="minorHAnsi" w:hAnsiTheme="minorHAnsi"/>
+        </w:rPr>
         <w:t>resequenced</w:t>
       </w:r>
       <w:proofErr w:type="spellEnd"/>
       <w:r>
-        <w:t xml:space="preserve"> in 2008 to resolve errors (Mandel et al, 2008). In 2019, a</w:t>
-      </w:r>
-      <w:r>
+        <w:rPr>
+          <w:rFonts w:asciiTheme="minorHAnsi" w:hAnsiTheme="minorHAnsi"/>
+        </w:rPr>
+        <w:t xml:space="preserve"> in 2008 to resolve errors (Mandel et al, 2008). In 2019, a </w:t>
+      </w:r>
+      <w:proofErr w:type="spellStart"/>
+      <w:r>
+        <w:rPr>
+          <w:rFonts w:asciiTheme="minorHAnsi" w:hAnsiTheme="minorHAnsi"/>
+          <w:i/>
+        </w:rPr>
+        <w:t>A</w:t>
+      </w:r>
+      <w:proofErr w:type="spellEnd"/>
+      <w:r>
+        <w:rPr>
+          <w:rFonts w:asciiTheme="minorHAnsi" w:hAnsiTheme="minorHAnsi"/>
+          <w:i/>
+        </w:rPr>
+        <w:t xml:space="preserve">. </w:t>
+      </w:r>
+      <w:proofErr w:type="spellStart"/>
+      <w:r>
+        <w:rPr>
+          <w:rFonts w:asciiTheme="minorHAnsi" w:hAnsiTheme="minorHAnsi"/>
+          <w:i/>
+        </w:rPr>
+        <w:t>fischeri</w:t>
+      </w:r>
+      <w:proofErr w:type="spellEnd"/>
+      <w:r>
+        <w:rPr>
+          <w:rFonts w:asciiTheme="minorHAnsi" w:hAnsiTheme="minorHAnsi"/>
+        </w:rPr>
+        <w:t xml:space="preserve"> genome was published utilizing Illumina Next Generation Sequencing and was assembled using the </w:t>
+      </w:r>
+      <w:proofErr w:type="spellStart"/>
+      <w:r>
+        <w:rPr>
+          <w:rFonts w:asciiTheme="minorHAnsi" w:hAnsiTheme="minorHAnsi"/>
+        </w:rPr>
+        <w:t>SPAdes</w:t>
+      </w:r>
+      <w:proofErr w:type="spellEnd"/>
+      <w:r>
+        <w:rPr>
+          <w:rFonts w:asciiTheme="minorHAnsi" w:hAnsiTheme="minorHAnsi"/>
+        </w:rPr>
+        <w:t xml:space="preserve"> assembler. However, a higher quality and more complete assembly may be achieved through using a different assembly tool, such as </w:t>
+      </w:r>
+      <w:proofErr w:type="spellStart"/>
+      <w:r>
+        <w:rPr>
+          <w:rFonts w:asciiTheme="minorHAnsi" w:hAnsiTheme="minorHAnsi"/>
+        </w:rPr>
+        <w:t>ABySS</w:t>
+      </w:r>
+      <w:proofErr w:type="spellEnd"/>
+      <w:r>
+        <w:rPr>
+          <w:rFonts w:asciiTheme="minorHAnsi" w:hAnsiTheme="minorHAnsi"/>
+        </w:rPr>
+        <w:t xml:space="preserve">. We aim to take a large, high coverage set of reads from the 2019 </w:t>
+      </w:r>
+      <w:r>
+        <w:rPr>
+          <w:rFonts w:asciiTheme="minorHAnsi" w:hAnsiTheme="minorHAnsi"/>
+          <w:i/>
+        </w:rPr>
+        <w:t xml:space="preserve">A. </w:t>
+      </w:r>
+      <w:proofErr w:type="spellStart"/>
+      <w:r>
+        <w:rPr>
+          <w:rFonts w:asciiTheme="minorHAnsi" w:hAnsiTheme="minorHAnsi"/>
+          <w:i/>
+        </w:rPr>
+        <w:t>fischeri</w:t>
+      </w:r>
+      <w:proofErr w:type="spellEnd"/>
+      <w:r>
+        <w:rPr>
+          <w:rFonts w:asciiTheme="minorHAnsi" w:hAnsiTheme="minorHAnsi"/>
+        </w:rPr>
+        <w:t xml:space="preserve"> Illumina sequencing data set and assemble them </w:t>
+      </w:r>
+      <w:r>
+        <w:rPr>
+          <w:rFonts w:asciiTheme="minorHAnsi" w:hAnsiTheme="minorHAnsi"/>
+          <w:i/>
+        </w:rPr>
+        <w:t>de novo</w:t>
+      </w:r>
+      <w:r>
+        <w:rPr>
+          <w:rFonts w:asciiTheme="minorHAnsi" w:hAnsiTheme="minorHAnsi"/>
+        </w:rPr>
+        <w:t xml:space="preserve"> into a genome using the </w:t>
+      </w:r>
+      <w:proofErr w:type="spellStart"/>
+      <w:r>
+        <w:rPr>
+          <w:rFonts w:asciiTheme="minorHAnsi" w:hAnsiTheme="minorHAnsi"/>
+        </w:rPr>
+        <w:t>ABySS</w:t>
+      </w:r>
+      <w:proofErr w:type="spellEnd"/>
+      <w:r>
+        <w:rPr>
+          <w:rFonts w:asciiTheme="minorHAnsi" w:hAnsiTheme="minorHAnsi"/>
+        </w:rPr>
+        <w:t xml:space="preserve"> genome assembler and the SPRUCE computer cluster at the WVU High Performance Computing (HPC) center.</w:t>
+      </w:r>
+    </w:p>
+    <w:p>
+      <w:pPr>
+        <w:spacing w:line="240" w:lineRule="auto"/>
+        <w:rPr>
+          <w:rFonts w:asciiTheme="minorHAnsi" w:hAnsiTheme="minorHAnsi"/>
+        </w:rPr>
+      </w:pPr>
+    </w:p>
+    <w:p>
+      <w:pPr>
+        <w:spacing w:line="240" w:lineRule="auto"/>
+        <w:jc w:val="center"/>
+        <w:rPr>
+          <w:rFonts w:asciiTheme="minorHAnsi" w:hAnsiTheme="minorHAnsi"/>
+        </w:rPr>
+      </w:pPr>
+      <w:r>
+        <w:rPr>
+          <w:rFonts w:asciiTheme="minorHAnsi" w:hAnsiTheme="minorHAnsi"/>
+          <w:b/>
+        </w:rPr>
+        <w:t>Methods</w:t>
+      </w:r>
+    </w:p>
+    <w:p>
+      <w:pPr>
+        <w:spacing w:line="240" w:lineRule="auto"/>
+        <w:rPr>
+          <w:rFonts w:asciiTheme="minorHAnsi" w:hAnsiTheme="minorHAnsi"/>
+        </w:rPr>
+      </w:pPr>
+    </w:p>
+    <w:p>
+      <w:pPr>
+        <w:spacing w:line="240" w:lineRule="auto"/>
+        <w:ind w:firstLine="720"/>
+        <w:rPr>
+          <w:rFonts w:asciiTheme="minorHAnsi" w:hAnsiTheme="minorHAnsi"/>
+        </w:rPr>
+      </w:pPr>
+      <w:r>
+        <w:rPr>
+          <w:rFonts w:asciiTheme="minorHAnsi" w:hAnsiTheme="minorHAnsi"/>
+        </w:rPr>
+        <w:t xml:space="preserve">The raw Illumina Sequencing data was obtained from the NCBI Sequence Read Archive under accession SRR8647324. The data consists of 250bp paired-end reads with a total size of 529.2M bases. Based on previously published genome assemblies, the complete </w:t>
+      </w:r>
+      <w:r>
+        <w:rPr>
+          <w:rFonts w:asciiTheme="minorHAnsi" w:hAnsiTheme="minorHAnsi"/>
+          <w:i/>
+        </w:rPr>
+        <w:t xml:space="preserve">A. </w:t>
+      </w:r>
+      <w:proofErr w:type="spellStart"/>
+      <w:r>
+        <w:rPr>
+          <w:rFonts w:asciiTheme="minorHAnsi" w:hAnsiTheme="minorHAnsi"/>
+          <w:i/>
+        </w:rPr>
+        <w:t>fischeri</w:t>
+      </w:r>
+      <w:proofErr w:type="spellEnd"/>
+      <w:r>
+        <w:rPr>
+          <w:rFonts w:asciiTheme="minorHAnsi" w:hAnsiTheme="minorHAnsi"/>
+          <w:i/>
+        </w:rPr>
         <w:t xml:space="preserve"> </w:t>
       </w:r>
-      <w:proofErr w:type="spellStart"/>
-      <w:r>
-        <w:rPr>
-          <w:i/>
-        </w:rPr>
-        <w:t>A</w:t>
-      </w:r>
-      <w:proofErr w:type="spellEnd"/>
-      <w:r>
-        <w:rPr>
-          <w:i/>
-        </w:rPr>
-        <w:t xml:space="preserve">. </w:t>
-      </w:r>
-      <w:proofErr w:type="spellStart"/>
-      <w:r>
-        <w:rPr>
-          <w:i/>
-        </w:rPr>
-        <w:t>fischeri</w:t>
-      </w:r>
-      <w:proofErr w:type="spellEnd"/>
-      <w:r>
-        <w:t xml:space="preserve"> genome was published utilizing Illumina Next Generation Sequencing and was assembled using the </w:t>
-      </w:r>
-      <w:proofErr w:type="spellStart"/>
-      <w:r>
-        <w:t>SPAdes</w:t>
-      </w:r>
-      <w:proofErr w:type="spellEnd"/>
-      <w:r>
-        <w:t xml:space="preserve"> assembler. However, a higher quality and more complete assembly may be achieved through using a different assembly tool, such as </w:t>
-      </w:r>
-      <w:proofErr w:type="spellStart"/>
-      <w:r>
-        <w:t>ABySS</w:t>
-      </w:r>
-      <w:proofErr w:type="spellEnd"/>
-      <w:r>
-        <w:t>. We ai</w:t>
-      </w:r>
-      <w:r>
-        <w:t xml:space="preserve">m to take a large, high coverage set of reads from the 2019 </w:t>
-      </w:r>
-      <w:r>
-        <w:rPr>
-          <w:i/>
-        </w:rPr>
-        <w:t xml:space="preserve">A. </w:t>
-      </w:r>
-      <w:proofErr w:type="spellStart"/>
-      <w:r>
-        <w:rPr>
-          <w:i/>
-        </w:rPr>
-        <w:t>fischeri</w:t>
-      </w:r>
-      <w:proofErr w:type="spellEnd"/>
-      <w:r>
-        <w:t xml:space="preserve"> Illumina sequencing data set and assemble them </w:t>
-      </w:r>
-      <w:r>
-        <w:rPr>
-          <w:i/>
-        </w:rPr>
-        <w:t>de novo</w:t>
-      </w:r>
-      <w:r>
-        <w:t xml:space="preserve"> into a genome using the </w:t>
-      </w:r>
-      <w:proofErr w:type="spellStart"/>
-      <w:r>
-        <w:t>ABySS</w:t>
-      </w:r>
-      <w:proofErr w:type="spellEnd"/>
-      <w:r>
-        <w:t xml:space="preserve"> genome assembler and the SPRUCE computer cluster at the WVU High Performance Computing (HPC) center</w:t>
-      </w:r>
-      <w:r>
+      <w:r>
+        <w:rPr>
+          <w:rFonts w:asciiTheme="minorHAnsi" w:hAnsiTheme="minorHAnsi"/>
+        </w:rPr>
+        <w:t xml:space="preserve">genome consists of two circular chromosomes with a combined total length of 4.2Mbp (Ruby et al, 2005). The raw data utilized for this assembly should provide approximately 125x coverage for the expected genome size, allowing for flexibility during initial quality control processing of sequence </w:t>
+      </w:r>
+      <w:r>
+        <w:rPr>
+          <w:rFonts w:asciiTheme="minorHAnsi" w:hAnsiTheme="minorHAnsi"/>
+        </w:rPr>
+        <w:t>data</w:t>
+      </w:r>
+      <w:r>
+        <w:rPr>
+          <w:rFonts w:asciiTheme="minorHAnsi" w:hAnsiTheme="minorHAnsi"/>
+        </w:rPr>
+        <w:t xml:space="preserve"> and the potential to discard a higher proportion of reads in case of poor read quality</w:t>
+      </w:r>
+      <w:r>
+        <w:rPr>
+          <w:rFonts w:asciiTheme="minorHAnsi" w:hAnsiTheme="minorHAnsi"/>
+        </w:rPr>
         <w:t>.</w:t>
       </w:r>
     </w:p>
-    <w:p/>
-    <w:p>
-      <w:pPr>
+    <w:p>
+      <w:pPr>
+        <w:spacing w:line="240" w:lineRule="auto"/>
+        <w:rPr>
+          <w:rFonts w:asciiTheme="minorHAnsi" w:hAnsiTheme="minorHAnsi"/>
+        </w:rPr>
+      </w:pPr>
+    </w:p>
+    <w:p>
+      <w:pPr>
+        <w:spacing w:line="240" w:lineRule="auto"/>
         <w:jc w:val="center"/>
-      </w:pPr>
-      <w:r>
-        <w:rPr>
-          <w:b/>
-        </w:rPr>
-        <w:t>Methods</w:t>
-      </w:r>
-    </w:p>
-    <w:p/>
-    <w:p>
-      <w:pPr>
-        <w:ind w:firstLine="720"/>
-      </w:pPr>
-      <w:r>
-        <w:t>The raw Illumina Sequencing data was obtained from the NCBI Sequence Read Archive under accession SRR8647324. The data consists of 250bp paired-end reads with a total size of 529.2M bases. Based on previously published genome assemblies, the co</w:t>
-      </w:r>
-      <w:r>
-        <w:t xml:space="preserve">mplete </w:t>
-      </w:r>
-      <w:r>
-        <w:rPr>
-          <w:i/>
-        </w:rPr>
-        <w:t xml:space="preserve">A. </w:t>
-      </w:r>
-      <w:proofErr w:type="spellStart"/>
-      <w:r>
-        <w:rPr>
-          <w:i/>
-        </w:rPr>
-        <w:t>fischeri</w:t>
-      </w:r>
-      <w:proofErr w:type="spellEnd"/>
-      <w:r>
-        <w:rPr>
-          <w:i/>
-        </w:rPr>
-        <w:t xml:space="preserve"> </w:t>
-      </w:r>
-      <w:r>
-        <w:t>genome consists of two circular chromosomes with a combined total length of 4.2Mbp (Ruby et al, 2005). The raw data utilized for this assembly should provide approximately 125x coverage for the expected genome size, allowing for flexibil</w:t>
-      </w:r>
-      <w:r>
-        <w:t>ity during initial quality control processing of sequence reads.</w:t>
-      </w:r>
-    </w:p>
-    <w:p/>
-    <w:p>
-      <w:pPr>
-        <w:jc w:val="center"/>
-      </w:pPr>
-      <w:r>
-        <w:rPr>
+        <w:rPr>
+          <w:rFonts w:asciiTheme="minorHAnsi" w:hAnsiTheme="minorHAnsi"/>
+        </w:rPr>
+      </w:pPr>
+      <w:r>
+        <w:rPr>
+          <w:rFonts w:asciiTheme="minorHAnsi" w:hAnsiTheme="minorHAnsi"/>
           <w:noProof/>
         </w:rPr>
         <w:lastRenderedPageBreak/>
@@ -552,7 +754,7 @@
                     <pic:cNvPicPr preferRelativeResize="0"/>
                   </pic:nvPicPr>
                   <pic:blipFill>
-                    <a:blip r:embed="rId6"/>
+                    <a:blip r:embed="rId7"/>
                     <a:srcRect l="32051" t="40740" r="41025" b="13390"/>
                     <a:stretch>
                       <a:fillRect/>
@@ -577,23 +779,27 @@
     </w:p>
     <w:p>
       <w:pPr>
-        <w:rPr>
-          <w:sz w:val="18"/>
-          <w:szCs w:val="18"/>
-        </w:rPr>
-      </w:pPr>
-      <w:r>
-        <w:rPr>
-          <w:i/>
-          <w:sz w:val="18"/>
-          <w:szCs w:val="18"/>
+        <w:spacing w:line="240" w:lineRule="auto"/>
+        <w:rPr>
+          <w:rFonts w:asciiTheme="minorHAnsi" w:hAnsiTheme="minorHAnsi"/>
+          <w:sz w:val="20"/>
+          <w:szCs w:val="20"/>
+        </w:rPr>
+      </w:pPr>
+      <w:r>
+        <w:rPr>
+          <w:rFonts w:asciiTheme="minorHAnsi" w:hAnsiTheme="minorHAnsi"/>
+          <w:i/>
+          <w:sz w:val="20"/>
+          <w:szCs w:val="20"/>
         </w:rPr>
         <w:t>Figure 1: Assembly Pipeline</w:t>
       </w:r>
       <w:r>
         <w:rPr>
-          <w:sz w:val="18"/>
-          <w:szCs w:val="18"/>
+          <w:rFonts w:asciiTheme="minorHAnsi" w:hAnsiTheme="minorHAnsi"/>
+          <w:sz w:val="20"/>
+          <w:szCs w:val="20"/>
         </w:rPr>
         <w:t xml:space="preserve">. General analysis flow will depend on various outputs from the data inspection, quality control, and assembly output </w:t>
       </w:r>
@@ -601,8 +807,9 @@
       <w:proofErr w:type="gramStart"/>
       <w:r>
         <w:rPr>
-          <w:sz w:val="18"/>
-          <w:szCs w:val="18"/>
+          <w:rFonts w:asciiTheme="minorHAnsi" w:hAnsiTheme="minorHAnsi"/>
+          <w:sz w:val="20"/>
+          <w:szCs w:val="20"/>
         </w:rPr>
         <w:t>steps.The</w:t>
       </w:r>
@@ -610,80 +817,152 @@
       <w:proofErr w:type="gramEnd"/>
       <w:r>
         <w:rPr>
-          <w:sz w:val="18"/>
-          <w:szCs w:val="18"/>
-        </w:rPr>
-        <w:t xml:space="preserve"> above flowchart represents the ex</w:t>
-      </w:r>
-      <w:r>
-        <w:rPr>
-          <w:sz w:val="18"/>
-          <w:szCs w:val="18"/>
-        </w:rPr>
-        <w:t>pected pipeline approach.</w:t>
-      </w:r>
-    </w:p>
-    <w:p/>
-    <w:p>
-      <w:pPr>
+          <w:rFonts w:asciiTheme="minorHAnsi" w:hAnsiTheme="minorHAnsi"/>
+          <w:sz w:val="20"/>
+          <w:szCs w:val="20"/>
+        </w:rPr>
+        <w:t xml:space="preserve"> above flowchart represents the expected pipeline approach.</w:t>
+      </w:r>
+    </w:p>
+    <w:p>
+      <w:pPr>
+        <w:spacing w:line="240" w:lineRule="auto"/>
+        <w:rPr>
+          <w:rFonts w:asciiTheme="minorHAnsi" w:hAnsiTheme="minorHAnsi"/>
+        </w:rPr>
+      </w:pPr>
+    </w:p>
+    <w:p>
+      <w:pPr>
+        <w:spacing w:line="240" w:lineRule="auto"/>
         <w:ind w:firstLine="720"/>
-      </w:pPr>
-      <w:r>
-        <w:t>Before proceeding with quality control, our data will be inspected for read quality, sequence degradation, and contaminants that may be represented as highly common k-</w:t>
-      </w:r>
-      <w:proofErr w:type="spellStart"/>
-      <w:r>
+        <w:rPr>
+          <w:rFonts w:asciiTheme="minorHAnsi" w:hAnsiTheme="minorHAnsi"/>
+        </w:rPr>
+      </w:pPr>
+      <w:r>
+        <w:rPr>
+          <w:rFonts w:asciiTheme="minorHAnsi" w:hAnsiTheme="minorHAnsi"/>
+        </w:rPr>
+        <w:t>Quality control will be conducted with the QUAST quality assembly tool (</w:t>
+      </w:r>
+      <w:proofErr w:type="spellStart"/>
+      <w:r>
+        <w:rPr>
+          <w:rFonts w:asciiTheme="minorHAnsi" w:hAnsiTheme="minorHAnsi"/>
+        </w:rPr>
+        <w:t>Gurevich</w:t>
+      </w:r>
+      <w:proofErr w:type="spellEnd"/>
+      <w:r>
+        <w:rPr>
+          <w:rFonts w:asciiTheme="minorHAnsi" w:hAnsiTheme="minorHAnsi"/>
+        </w:rPr>
+        <w:t xml:space="preserve"> et al, 2013). Before assembly,</w:t>
+      </w:r>
+      <w:r>
+        <w:rPr>
+          <w:rFonts w:asciiTheme="minorHAnsi" w:hAnsiTheme="minorHAnsi"/>
+        </w:rPr>
+        <w:t xml:space="preserve"> our data will be inspected for read quality, sequence degradation, and contaminants that may be represented as highly common k-</w:t>
+      </w:r>
+      <w:proofErr w:type="spellStart"/>
+      <w:r>
+        <w:rPr>
+          <w:rFonts w:asciiTheme="minorHAnsi" w:hAnsiTheme="minorHAnsi"/>
+        </w:rPr>
         <w:t>mers</w:t>
       </w:r>
       <w:proofErr w:type="spellEnd"/>
       <w:r>
-        <w:t>. Trimming approach will depend on output. Leading and tra</w:t>
-      </w:r>
-      <w:r>
-        <w:t>iling base trimming will be used to excise poor quality regions from the beginning or ends of sequences, respectively. Alternatively, if initial inspection reveals poor base call quality intermittently throughout reads, sliding window trimming may be utili</w:t>
-      </w:r>
-      <w:r>
-        <w:t>zed instead to excise low quality regions throughout the sequence. After trimming functions are completed, orphaned reads will be partitioned and short fragments will be thrown out if below a specified minimum read length. The coverage of this data set wil</w:t>
-      </w:r>
-      <w:r>
-        <w:t>l allow for more rigorous trimming and read length parameters will still maintaining the read depth needed to assemble the genome.</w:t>
+        <w:rPr>
+          <w:rFonts w:asciiTheme="minorHAnsi" w:hAnsiTheme="minorHAnsi"/>
+        </w:rPr>
+        <w:t xml:space="preserve">. Trimming approach will depend on </w:t>
+      </w:r>
+      <w:r>
+        <w:rPr>
+          <w:rFonts w:asciiTheme="minorHAnsi" w:hAnsiTheme="minorHAnsi"/>
+        </w:rPr>
+        <w:t xml:space="preserve">QC </w:t>
+      </w:r>
+      <w:r>
+        <w:rPr>
+          <w:rFonts w:asciiTheme="minorHAnsi" w:hAnsiTheme="minorHAnsi"/>
+        </w:rPr>
+        <w:t>output. Leading and trailing base trimming will be used to excise poor quality regions from the beginning or ends of sequences, respectively. Alternatively, if initial inspection reveals poor base call quality intermittently throughout reads, sliding window trimming may be utilized instead to excise low quality regions throughout the sequence. After trimming functions are completed, orphaned reads will be partitioned and short fragments will be thrown out if below a specified minimum read length. The coverage of this data set will allow for more rigorous trimming and read length parameters will still maintaining the read depth needed to assemble the genome.</w:t>
       </w:r>
     </w:p>
     <w:p>
       <w:pPr>
         <w:spacing w:line="240" w:lineRule="auto"/>
         <w:ind w:firstLine="720"/>
-      </w:pPr>
-      <w:r>
+        <w:rPr>
+          <w:rFonts w:asciiTheme="minorHAnsi" w:hAnsiTheme="minorHAnsi"/>
+        </w:rPr>
+      </w:pPr>
+      <w:r>
+        <w:rPr>
+          <w:rFonts w:asciiTheme="minorHAnsi" w:hAnsiTheme="minorHAnsi"/>
+        </w:rPr>
         <w:t xml:space="preserve">For </w:t>
       </w:r>
       <w:r>
         <w:rPr>
+          <w:rFonts w:asciiTheme="minorHAnsi" w:hAnsiTheme="minorHAnsi"/>
           <w:i/>
         </w:rPr>
         <w:t xml:space="preserve">de novo </w:t>
       </w:r>
       <w:r>
+        <w:rPr>
+          <w:rFonts w:asciiTheme="minorHAnsi" w:hAnsiTheme="minorHAnsi"/>
+        </w:rPr>
         <w:t xml:space="preserve">assembly, we will be using </w:t>
       </w:r>
       <w:proofErr w:type="spellStart"/>
       <w:r>
+        <w:rPr>
+          <w:rFonts w:asciiTheme="minorHAnsi" w:hAnsiTheme="minorHAnsi"/>
+        </w:rPr>
         <w:t>ABySS</w:t>
       </w:r>
       <w:proofErr w:type="spellEnd"/>
       <w:r>
+        <w:rPr>
+          <w:rFonts w:asciiTheme="minorHAnsi" w:hAnsiTheme="minorHAnsi"/>
+        </w:rPr>
+        <w:t xml:space="preserve"> 2.0</w:t>
+      </w:r>
+      <w:r>
+        <w:rPr>
+          <w:rFonts w:asciiTheme="minorHAnsi" w:hAnsiTheme="minorHAnsi"/>
+        </w:rPr>
+        <w:t xml:space="preserve"> (Jackman et al, 2017)</w:t>
+      </w:r>
+      <w:r>
+        <w:rPr>
+          <w:rFonts w:asciiTheme="minorHAnsi" w:hAnsiTheme="minorHAnsi"/>
+        </w:rPr>
         <w:t xml:space="preserve">. </w:t>
       </w:r>
       <w:proofErr w:type="spellStart"/>
       <w:r>
+        <w:rPr>
+          <w:rFonts w:asciiTheme="minorHAnsi" w:hAnsiTheme="minorHAnsi"/>
+        </w:rPr>
         <w:t>ABySS</w:t>
       </w:r>
       <w:proofErr w:type="spellEnd"/>
       <w:r>
+        <w:rPr>
+          <w:rFonts w:asciiTheme="minorHAnsi" w:hAnsiTheme="minorHAnsi"/>
+        </w:rPr>
         <w:t xml:space="preserve"> (</w:t>
       </w:r>
       <w:r>
         <w:rPr>
+          <w:rFonts w:asciiTheme="minorHAnsi" w:hAnsiTheme="minorHAnsi"/>
           <w:highlight w:val="white"/>
         </w:rPr>
         <w:t xml:space="preserve">Assembly </w:t>
@@ -691,6 +970,7 @@
       <w:proofErr w:type="gramStart"/>
       <w:r>
         <w:rPr>
+          <w:rFonts w:asciiTheme="minorHAnsi" w:hAnsiTheme="minorHAnsi"/>
           <w:highlight w:val="white"/>
         </w:rPr>
         <w:t>By</w:t>
@@ -698,19 +978,15 @@
       <w:proofErr w:type="gramEnd"/>
       <w:r>
         <w:rPr>
-          <w:highlight w:val="white"/>
-        </w:rPr>
-        <w:t xml:space="preserve"> Short Sequences) is a two-stage assembly algorithm consistin</w:t>
-      </w:r>
-      <w:r>
-        <w:rPr>
-          <w:highlight w:val="white"/>
-        </w:rPr>
-        <w:t>g of generating k-</w:t>
-      </w:r>
-      <w:proofErr w:type="spellStart"/>
-      <w:r>
-        <w:rPr>
+          <w:rFonts w:asciiTheme="minorHAnsi" w:hAnsiTheme="minorHAnsi"/>
+          <w:highlight w:val="white"/>
+        </w:rPr>
+        <w:t xml:space="preserve"> Short Sequences) is a two-stage assembly algorithm consisting of generating k-</w:t>
+      </w:r>
+      <w:proofErr w:type="spellStart"/>
+      <w:r>
+        <w:rPr>
+          <w:rFonts w:asciiTheme="minorHAnsi" w:hAnsiTheme="minorHAnsi"/>
           <w:highlight w:val="white"/>
         </w:rPr>
         <w:t>mers</w:t>
@@ -718,45 +994,94 @@
       <w:proofErr w:type="spellEnd"/>
       <w:r>
         <w:rPr>
+          <w:rFonts w:asciiTheme="minorHAnsi" w:hAnsiTheme="minorHAnsi"/>
           <w:highlight w:val="white"/>
         </w:rPr>
         <w:t xml:space="preserve"> from sequence reads and extending contigs using pair-mate information (Simpson et al, 2009</w:t>
       </w:r>
       <w:r>
+        <w:rPr>
+          <w:rFonts w:asciiTheme="minorHAnsi" w:hAnsiTheme="minorHAnsi"/>
+        </w:rPr>
         <w:t xml:space="preserve">). </w:t>
       </w:r>
       <w:proofErr w:type="spellStart"/>
       <w:r>
+        <w:rPr>
+          <w:rFonts w:asciiTheme="minorHAnsi" w:hAnsiTheme="minorHAnsi"/>
+        </w:rPr>
         <w:t>ABySS</w:t>
       </w:r>
       <w:proofErr w:type="spellEnd"/>
       <w:r>
-        <w:t xml:space="preserve"> was initially chosen based on a review paper by Khan (2018). For a prokaryotic, paired-end Illumina NGS data set, Khan states that Vel</w:t>
-      </w:r>
-      <w:r>
-        <w:t xml:space="preserve">vet and </w:t>
-      </w:r>
-      <w:proofErr w:type="spellStart"/>
-      <w:r>
+        <w:rPr>
+          <w:rFonts w:asciiTheme="minorHAnsi" w:hAnsiTheme="minorHAnsi"/>
+        </w:rPr>
+        <w:t xml:space="preserve"> was initially chosen based on a review paper by Khan (2018). For a prokaryotic, paired-end Illumina NGS data set, Khan states that Velvet and </w:t>
+      </w:r>
+      <w:proofErr w:type="spellStart"/>
+      <w:r>
+        <w:rPr>
+          <w:rFonts w:asciiTheme="minorHAnsi" w:hAnsiTheme="minorHAnsi"/>
+        </w:rPr>
         <w:t>ABySS</w:t>
       </w:r>
       <w:proofErr w:type="spellEnd"/>
       <w:r>
+        <w:rPr>
+          <w:rFonts w:asciiTheme="minorHAnsi" w:hAnsiTheme="minorHAnsi"/>
+        </w:rPr>
         <w:t xml:space="preserve"> provide the best results in terms of memory usage, assembly time, and efficiency. </w:t>
       </w:r>
       <w:proofErr w:type="spellStart"/>
       <w:r>
+        <w:rPr>
+          <w:rFonts w:asciiTheme="minorHAnsi" w:hAnsiTheme="minorHAnsi"/>
+        </w:rPr>
         <w:t>ABySS</w:t>
       </w:r>
       <w:proofErr w:type="spellEnd"/>
       <w:r>
-        <w:t xml:space="preserve"> assemblies provided a higher N50 contig length than other assembly methods, suggesting increased accuracy. While Velvet was superior in sequencing time an</w:t>
-      </w:r>
-      <w:r>
-        <w:t>d memory usage, the small size of the data set will create a marginal, acceptable increase in assembly time. As the</w:t>
-      </w:r>
-      <w:r>
-        <w:rPr>
+        <w:rPr>
+          <w:rFonts w:asciiTheme="minorHAnsi" w:hAnsiTheme="minorHAnsi"/>
+        </w:rPr>
+        <w:t xml:space="preserve"> assemblies provided a higher N50 contig length than other assembly methods, suggesting increased accuracy. While Velvet was superior in sequencing time and memory usage, the small size of the data set will create </w:t>
+      </w:r>
+      <w:r>
+        <w:rPr>
+          <w:rFonts w:asciiTheme="minorHAnsi" w:hAnsiTheme="minorHAnsi"/>
+        </w:rPr>
+        <w:t xml:space="preserve">only </w:t>
+      </w:r>
+      <w:r>
+        <w:rPr>
+          <w:rFonts w:asciiTheme="minorHAnsi" w:hAnsiTheme="minorHAnsi"/>
+        </w:rPr>
+        <w:t>a marginal, acceptable increase in assembly time</w:t>
+      </w:r>
+      <w:r>
+        <w:rPr>
+          <w:rFonts w:asciiTheme="minorHAnsi" w:hAnsiTheme="minorHAnsi"/>
+        </w:rPr>
+        <w:t xml:space="preserve"> in </w:t>
+      </w:r>
+      <w:proofErr w:type="spellStart"/>
+      <w:r>
+        <w:rPr>
+          <w:rFonts w:asciiTheme="minorHAnsi" w:hAnsiTheme="minorHAnsi"/>
+        </w:rPr>
+        <w:t>ABySS</w:t>
+      </w:r>
+      <w:proofErr w:type="spellEnd"/>
+      <w:r>
+        <w:rPr>
+          <w:rFonts w:asciiTheme="minorHAnsi" w:hAnsiTheme="minorHAnsi"/>
+        </w:rPr>
+        <w:t>. As the</w:t>
+      </w:r>
+      <w:r>
+        <w:rPr>
+          <w:rFonts w:asciiTheme="minorHAnsi" w:hAnsiTheme="minorHAnsi"/>
           <w:i/>
         </w:rPr>
         <w:t xml:space="preserve"> A. </w:t>
@@ -764,41 +1089,56 @@
       <w:proofErr w:type="spellStart"/>
       <w:r>
         <w:rPr>
+          <w:rFonts w:asciiTheme="minorHAnsi" w:hAnsiTheme="minorHAnsi"/>
           <w:i/>
         </w:rPr>
         <w:t>fischeri</w:t>
       </w:r>
       <w:proofErr w:type="spellEnd"/>
       <w:r>
+        <w:rPr>
+          <w:rFonts w:asciiTheme="minorHAnsi" w:hAnsiTheme="minorHAnsi"/>
+        </w:rPr>
         <w:t xml:space="preserve"> genome </w:t>
       </w:r>
       <w:r>
+        <w:rPr>
+          <w:rFonts w:asciiTheme="minorHAnsi" w:hAnsiTheme="minorHAnsi"/>
+        </w:rPr>
         <w:t>has</w:t>
       </w:r>
       <w:r>
-        <w:t xml:space="preserve"> been assembled previously, we prioritized accuracy over efficiency.  Institutional support through WVU HPC/Spruce will</w:t>
-      </w:r>
-      <w:r>
-        <w:t xml:space="preserve"> support more demanding assembly methods. In addition to increased accuracy, </w:t>
-      </w:r>
-      <w:proofErr w:type="spellStart"/>
-      <w:r>
+        <w:rPr>
+          <w:rFonts w:asciiTheme="minorHAnsi" w:hAnsiTheme="minorHAnsi"/>
+        </w:rPr>
+        <w:t xml:space="preserve"> been assembled previously, we prioritized accuracy over efficiency.  Institutional support through WVU HPC/Spruce will support more demanding assembly methods. In addition to increased accuracy, </w:t>
+      </w:r>
+      <w:proofErr w:type="spellStart"/>
+      <w:r>
+        <w:rPr>
+          <w:rFonts w:asciiTheme="minorHAnsi" w:hAnsiTheme="minorHAnsi"/>
+        </w:rPr>
         <w:t>ABySS</w:t>
       </w:r>
       <w:proofErr w:type="spellEnd"/>
       <w:r>
-        <w:t xml:space="preserve"> assemblies had a 66.3% genome fraction while Velvet results had a 57.1% </w:t>
-      </w:r>
-      <w:r>
-        <w:lastRenderedPageBreak/>
-        <w:t xml:space="preserve">genome fraction, suggesting less misaligned bases occurred in a genome while assembling with </w:t>
-      </w:r>
-      <w:proofErr w:type="spellStart"/>
-      <w:r>
+        <w:rPr>
+          <w:rFonts w:asciiTheme="minorHAnsi" w:hAnsiTheme="minorHAnsi"/>
+        </w:rPr>
+        <w:t xml:space="preserve"> assemblies had a 66.3% genome fraction while Velvet results had a 57.1% genome fraction, suggesting less misaligned bases occurred in a genome while assembling with </w:t>
+      </w:r>
+      <w:proofErr w:type="spellStart"/>
+      <w:r>
+        <w:rPr>
+          <w:rFonts w:asciiTheme="minorHAnsi" w:hAnsiTheme="minorHAnsi"/>
+        </w:rPr>
         <w:t>ABySS</w:t>
       </w:r>
       <w:proofErr w:type="spellEnd"/>
       <w:r>
+        <w:rPr>
+          <w:rFonts w:asciiTheme="minorHAnsi" w:hAnsiTheme="minorHAnsi"/>
+        </w:rPr>
         <w:t>.</w:t>
       </w:r>
     </w:p>
@@ -806,130 +1146,202 @@
       <w:pPr>
         <w:spacing w:line="240" w:lineRule="auto"/>
         <w:ind w:firstLine="720"/>
+        <w:rPr>
+          <w:rFonts w:asciiTheme="minorHAnsi" w:hAnsiTheme="minorHAnsi"/>
+        </w:rPr>
       </w:pPr>
     </w:p>
     <w:p>
       <w:pPr>
         <w:spacing w:line="240" w:lineRule="auto"/>
         <w:ind w:firstLine="720"/>
-      </w:pPr>
-      <w:proofErr w:type="spellStart"/>
-      <w:r>
+        <w:rPr>
+          <w:rFonts w:asciiTheme="minorHAnsi" w:hAnsiTheme="minorHAnsi"/>
+        </w:rPr>
+      </w:pPr>
+      <w:proofErr w:type="spellStart"/>
+      <w:r>
+        <w:rPr>
+          <w:rFonts w:asciiTheme="minorHAnsi" w:hAnsiTheme="minorHAnsi"/>
+        </w:rPr>
         <w:t>ABySS</w:t>
       </w:r>
       <w:proofErr w:type="spellEnd"/>
       <w:r>
+        <w:rPr>
+          <w:rFonts w:asciiTheme="minorHAnsi" w:hAnsiTheme="minorHAnsi"/>
+        </w:rPr>
         <w:t xml:space="preserve"> was also compared to </w:t>
       </w:r>
       <w:proofErr w:type="spellStart"/>
       <w:r>
+        <w:rPr>
+          <w:rFonts w:asciiTheme="minorHAnsi" w:hAnsiTheme="minorHAnsi"/>
+        </w:rPr>
         <w:t>SPAdes</w:t>
       </w:r>
       <w:proofErr w:type="spellEnd"/>
       <w:r>
+        <w:rPr>
+          <w:rFonts w:asciiTheme="minorHAnsi" w:hAnsiTheme="minorHAnsi"/>
+        </w:rPr>
         <w:t xml:space="preserve"> in a GAGE-B assessment for bacterial genome assembly by </w:t>
       </w:r>
       <w:proofErr w:type="spellStart"/>
       <w:r>
+        <w:rPr>
+          <w:rFonts w:asciiTheme="minorHAnsi" w:hAnsiTheme="minorHAnsi"/>
+        </w:rPr>
         <w:t>Magoc</w:t>
       </w:r>
       <w:proofErr w:type="spellEnd"/>
       <w:r>
-        <w:t xml:space="preserve"> et al (2012). This study compared multiple open source assemblers against five prokaryotic data sets at both 100bp and 250bp read lengths. While the summarized </w:t>
-      </w:r>
-      <w:r>
-        <w:t xml:space="preserve">data suggests </w:t>
-      </w:r>
-      <w:proofErr w:type="spellStart"/>
-      <w:r>
+        <w:rPr>
+          <w:rFonts w:asciiTheme="minorHAnsi" w:hAnsiTheme="minorHAnsi"/>
+        </w:rPr>
+        <w:t xml:space="preserve"> et al (2012). This study compared multiple open source assemblers against five prokaryotic data sets at both 100bp and 250bp read lengths. While the summarized data suggests </w:t>
+      </w:r>
+      <w:proofErr w:type="spellStart"/>
+      <w:r>
+        <w:rPr>
+          <w:rFonts w:asciiTheme="minorHAnsi" w:hAnsiTheme="minorHAnsi"/>
+        </w:rPr>
         <w:t>SPAdes</w:t>
       </w:r>
       <w:proofErr w:type="spellEnd"/>
       <w:r>
+        <w:rPr>
+          <w:rFonts w:asciiTheme="minorHAnsi" w:hAnsiTheme="minorHAnsi"/>
+        </w:rPr>
         <w:t xml:space="preserve"> generally outperforms </w:t>
       </w:r>
       <w:proofErr w:type="spellStart"/>
       <w:r>
+        <w:rPr>
+          <w:rFonts w:asciiTheme="minorHAnsi" w:hAnsiTheme="minorHAnsi"/>
+        </w:rPr>
         <w:t>ABySS</w:t>
       </w:r>
       <w:proofErr w:type="spellEnd"/>
       <w:r>
+        <w:rPr>
+          <w:rFonts w:asciiTheme="minorHAnsi" w:hAnsiTheme="minorHAnsi"/>
+        </w:rPr>
         <w:t xml:space="preserve">, the analysis using 250bp </w:t>
       </w:r>
       <w:proofErr w:type="spellStart"/>
       <w:r>
+        <w:rPr>
+          <w:rFonts w:asciiTheme="minorHAnsi" w:hAnsiTheme="minorHAnsi"/>
+        </w:rPr>
         <w:t>MiSeq</w:t>
       </w:r>
       <w:proofErr w:type="spellEnd"/>
       <w:r>
+        <w:rPr>
+          <w:rFonts w:asciiTheme="minorHAnsi" w:hAnsiTheme="minorHAnsi"/>
+        </w:rPr>
         <w:t xml:space="preserve"> data showed that </w:t>
       </w:r>
       <w:proofErr w:type="spellStart"/>
       <w:r>
+        <w:rPr>
+          <w:rFonts w:asciiTheme="minorHAnsi" w:hAnsiTheme="minorHAnsi"/>
+        </w:rPr>
         <w:t>ABySS</w:t>
       </w:r>
       <w:proofErr w:type="spellEnd"/>
       <w:r>
+        <w:rPr>
+          <w:rFonts w:asciiTheme="minorHAnsi" w:hAnsiTheme="minorHAnsi"/>
+        </w:rPr>
         <w:t xml:space="preserve"> did outperform </w:t>
       </w:r>
       <w:proofErr w:type="spellStart"/>
       <w:r>
+        <w:rPr>
+          <w:rFonts w:asciiTheme="minorHAnsi" w:hAnsiTheme="minorHAnsi"/>
+        </w:rPr>
         <w:t>SPAdes</w:t>
       </w:r>
       <w:proofErr w:type="spellEnd"/>
       <w:r>
+        <w:rPr>
+          <w:rFonts w:asciiTheme="minorHAnsi" w:hAnsiTheme="minorHAnsi"/>
+        </w:rPr>
         <w:t xml:space="preserve"> in one out of five genome assemblies as estimated by N50 values (</w:t>
       </w:r>
       <w:proofErr w:type="spellStart"/>
       <w:r>
+        <w:rPr>
+          <w:rFonts w:asciiTheme="minorHAnsi" w:hAnsiTheme="minorHAnsi"/>
+        </w:rPr>
         <w:t>Magoc</w:t>
       </w:r>
       <w:proofErr w:type="spellEnd"/>
       <w:r>
-        <w:t xml:space="preserve"> et al, 2012). The authors also supported Khan’s assertion t</w:t>
-      </w:r>
-      <w:r>
-        <w:t xml:space="preserve">hat </w:t>
-      </w:r>
-      <w:proofErr w:type="spellStart"/>
-      <w:r>
+        <w:rPr>
+          <w:rFonts w:asciiTheme="minorHAnsi" w:hAnsiTheme="minorHAnsi"/>
+        </w:rPr>
+        <w:t xml:space="preserve"> et al, 2012). The authors also supported Khan’s assertion that </w:t>
+      </w:r>
+      <w:proofErr w:type="spellStart"/>
+      <w:r>
+        <w:rPr>
+          <w:rFonts w:asciiTheme="minorHAnsi" w:hAnsiTheme="minorHAnsi"/>
+        </w:rPr>
         <w:t>ABySS</w:t>
       </w:r>
       <w:proofErr w:type="spellEnd"/>
       <w:r>
+        <w:rPr>
+          <w:rFonts w:asciiTheme="minorHAnsi" w:hAnsiTheme="minorHAnsi"/>
+        </w:rPr>
         <w:t xml:space="preserve"> produced one of the lowest error rates across multiple prokaryotic data sets and both read lengths. Although </w:t>
       </w:r>
       <w:proofErr w:type="spellStart"/>
       <w:r>
+        <w:rPr>
+          <w:rFonts w:asciiTheme="minorHAnsi" w:hAnsiTheme="minorHAnsi"/>
+        </w:rPr>
         <w:t>SPAdes</w:t>
       </w:r>
       <w:proofErr w:type="spellEnd"/>
       <w:r>
+        <w:rPr>
+          <w:rFonts w:asciiTheme="minorHAnsi" w:hAnsiTheme="minorHAnsi"/>
+        </w:rPr>
         <w:t xml:space="preserve"> may be the optimal assembler for another </w:t>
       </w:r>
       <w:r>
         <w:rPr>
+          <w:rFonts w:asciiTheme="minorHAnsi" w:hAnsiTheme="minorHAnsi"/>
           <w:i/>
         </w:rPr>
         <w:t>Vibrio</w:t>
       </w:r>
       <w:r>
+        <w:rPr>
+          <w:rFonts w:asciiTheme="minorHAnsi" w:hAnsiTheme="minorHAnsi"/>
+        </w:rPr>
         <w:t xml:space="preserve"> species- </w:t>
       </w:r>
       <w:r>
         <w:rPr>
+          <w:rFonts w:asciiTheme="minorHAnsi" w:hAnsiTheme="minorHAnsi"/>
           <w:i/>
         </w:rPr>
         <w:t>V. cholerae</w:t>
       </w:r>
       <w:r>
-        <w:t>- the data had lower coverage and a higher %GC content than ou</w:t>
-      </w:r>
-      <w:r>
-        <w:t xml:space="preserve">r selected data. Under more optimal conditions and a different read environment, this may not be the case for </w:t>
-      </w:r>
-      <w:r>
-        <w:rPr>
+        <w:rPr>
+          <w:rFonts w:asciiTheme="minorHAnsi" w:hAnsiTheme="minorHAnsi"/>
+        </w:rPr>
+        <w:t xml:space="preserve">- the data had lower coverage and a higher %GC content than our selected data. Under more optimal conditions and a different read environment, this may not be the case for </w:t>
+      </w:r>
+      <w:r>
+        <w:rPr>
+          <w:rFonts w:asciiTheme="minorHAnsi" w:hAnsiTheme="minorHAnsi"/>
           <w:i/>
         </w:rPr>
         <w:t xml:space="preserve">A. </w:t>
@@ -937,89 +1349,196 @@
       <w:proofErr w:type="spellStart"/>
       <w:r>
         <w:rPr>
+          <w:rFonts w:asciiTheme="minorHAnsi" w:hAnsiTheme="minorHAnsi"/>
           <w:i/>
         </w:rPr>
         <w:t>fischeri</w:t>
       </w:r>
       <w:proofErr w:type="spellEnd"/>
       <w:r>
+        <w:rPr>
+          <w:rFonts w:asciiTheme="minorHAnsi" w:hAnsiTheme="minorHAnsi"/>
+        </w:rPr>
         <w:t xml:space="preserve">. To test this, we are proceeding with </w:t>
       </w:r>
       <w:proofErr w:type="spellStart"/>
       <w:r>
+        <w:rPr>
+          <w:rFonts w:asciiTheme="minorHAnsi" w:hAnsiTheme="minorHAnsi"/>
+        </w:rPr>
         <w:t>ABySS</w:t>
       </w:r>
       <w:proofErr w:type="spellEnd"/>
       <w:r>
+        <w:rPr>
+          <w:rFonts w:asciiTheme="minorHAnsi" w:hAnsiTheme="minorHAnsi"/>
+        </w:rPr>
         <w:t xml:space="preserve"> assembly.</w:t>
       </w:r>
     </w:p>
     <w:p>
       <w:pPr>
+        <w:spacing w:line="240" w:lineRule="auto"/>
         <w:ind w:firstLine="720"/>
-      </w:pPr>
-      <w:r>
+        <w:rPr>
+          <w:rFonts w:asciiTheme="minorHAnsi" w:hAnsiTheme="minorHAnsi"/>
+        </w:rPr>
+      </w:pPr>
+      <w:r>
+        <w:rPr>
+          <w:rFonts w:asciiTheme="minorHAnsi" w:hAnsiTheme="minorHAnsi"/>
+        </w:rPr>
         <w:t xml:space="preserve">During our pipeline analysis, we will run multiple assemblies at various </w:t>
       </w:r>
       <w:r>
         <w:rPr>
+          <w:rFonts w:asciiTheme="minorHAnsi" w:hAnsiTheme="minorHAnsi"/>
           <w:i/>
         </w:rPr>
         <w:t>k</w:t>
       </w:r>
       <w:r>
-        <w:t xml:space="preserve">-values appropriate for our final average read length and evaluate the output quality of each before finding an optimal </w:t>
-      </w:r>
-      <w:r>
-        <w:rPr>
+        <w:rPr>
+          <w:rFonts w:asciiTheme="minorHAnsi" w:hAnsiTheme="minorHAnsi"/>
+        </w:rPr>
+        <w:t xml:space="preserve">-values appropriate for our final average read length and evaluate the output quality of each </w:t>
+      </w:r>
+      <w:r>
+        <w:rPr>
+          <w:rFonts w:asciiTheme="minorHAnsi" w:hAnsiTheme="minorHAnsi"/>
+        </w:rPr>
+        <w:t xml:space="preserve">using </w:t>
+      </w:r>
+      <w:r>
+        <w:rPr>
+          <w:rFonts w:asciiTheme="minorHAnsi" w:hAnsiTheme="minorHAnsi"/>
+        </w:rPr>
+        <w:t xml:space="preserve">QUAST’s adjusted </w:t>
+      </w:r>
+      <w:r>
+        <w:rPr>
+          <w:rFonts w:asciiTheme="minorHAnsi" w:hAnsiTheme="minorHAnsi"/>
+        </w:rPr>
+        <w:t xml:space="preserve">N50 values </w:t>
+      </w:r>
+      <w:r>
+        <w:rPr>
+          <w:rFonts w:asciiTheme="minorHAnsi" w:hAnsiTheme="minorHAnsi"/>
+        </w:rPr>
+        <w:t xml:space="preserve">before finding an optimal </w:t>
+      </w:r>
+      <w:r>
+        <w:rPr>
+          <w:rFonts w:asciiTheme="minorHAnsi" w:hAnsiTheme="minorHAnsi"/>
           <w:i/>
         </w:rPr>
         <w:t>k</w:t>
       </w:r>
       <w:r>
-        <w:t xml:space="preserve"> for final assembly. After assembling the genome, we will run a final analysis of the contigs to evaluate quality. Gaps in scaffolding </w:t>
-      </w:r>
-      <w:r>
-        <w:t xml:space="preserve">can be filled with additional software such as </w:t>
-      </w:r>
-      <w:proofErr w:type="spellStart"/>
-      <w:r>
+        <w:rPr>
+          <w:rFonts w:asciiTheme="minorHAnsi" w:hAnsiTheme="minorHAnsi"/>
+        </w:rPr>
+        <w:t xml:space="preserve"> for final assembly. After assembling the genome, we will run a final analysis of the contigs to evaluate quality</w:t>
+      </w:r>
+      <w:r>
+        <w:rPr>
+          <w:rFonts w:asciiTheme="minorHAnsi" w:hAnsiTheme="minorHAnsi"/>
+        </w:rPr>
+        <w:t xml:space="preserve"> through N</w:t>
+      </w:r>
+      <w:r>
+        <w:rPr>
+          <w:rFonts w:asciiTheme="minorHAnsi" w:hAnsiTheme="minorHAnsi"/>
+          <w:i/>
+        </w:rPr>
+        <w:t>A</w:t>
+      </w:r>
+      <w:r>
+        <w:rPr>
+          <w:rFonts w:asciiTheme="minorHAnsi" w:hAnsiTheme="minorHAnsi"/>
+        </w:rPr>
+        <w:t>50 and genome fraction percentages</w:t>
+      </w:r>
+      <w:r>
+        <w:rPr>
+          <w:rFonts w:asciiTheme="minorHAnsi" w:hAnsiTheme="minorHAnsi"/>
+        </w:rPr>
+        <w:t xml:space="preserve">. Gaps in scaffolding can be filled with additional software such as </w:t>
+      </w:r>
+      <w:proofErr w:type="spellStart"/>
+      <w:r>
+        <w:rPr>
+          <w:rFonts w:asciiTheme="minorHAnsi" w:hAnsiTheme="minorHAnsi"/>
+        </w:rPr>
         <w:t>GapFiller</w:t>
       </w:r>
       <w:proofErr w:type="spellEnd"/>
       <w:r>
+        <w:rPr>
+          <w:rFonts w:asciiTheme="minorHAnsi" w:hAnsiTheme="minorHAnsi"/>
+        </w:rPr>
         <w:t xml:space="preserve"> (</w:t>
       </w:r>
       <w:proofErr w:type="spellStart"/>
       <w:r>
+        <w:rPr>
+          <w:rFonts w:asciiTheme="minorHAnsi" w:hAnsiTheme="minorHAnsi"/>
+        </w:rPr>
         <w:t>Boetzer</w:t>
       </w:r>
       <w:proofErr w:type="spellEnd"/>
       <w:r>
+        <w:rPr>
+          <w:rFonts w:asciiTheme="minorHAnsi" w:hAnsiTheme="minorHAnsi"/>
+        </w:rPr>
         <w:t xml:space="preserve"> and </w:t>
       </w:r>
       <w:proofErr w:type="spellStart"/>
       <w:r>
+        <w:rPr>
+          <w:rFonts w:asciiTheme="minorHAnsi" w:hAnsiTheme="minorHAnsi"/>
+        </w:rPr>
         <w:t>Pirovano</w:t>
       </w:r>
       <w:proofErr w:type="spellEnd"/>
       <w:r>
+        <w:rPr>
+          <w:rFonts w:asciiTheme="minorHAnsi" w:hAnsiTheme="minorHAnsi"/>
+        </w:rPr>
         <w:t>, 2012)</w:t>
       </w:r>
-    </w:p>
-    <w:p>
-      <w:r>
+      <w:r>
+        <w:rPr>
+          <w:rFonts w:asciiTheme="minorHAnsi" w:hAnsiTheme="minorHAnsi"/>
+        </w:rPr>
+        <w:t>.</w:t>
+      </w:r>
+    </w:p>
+    <w:p>
+      <w:pPr>
+        <w:spacing w:line="240" w:lineRule="auto"/>
+        <w:rPr>
+          <w:rFonts w:asciiTheme="minorHAnsi" w:hAnsiTheme="minorHAnsi"/>
+        </w:rPr>
+      </w:pPr>
+      <w:r>
+        <w:rPr>
+          <w:rFonts w:asciiTheme="minorHAnsi" w:hAnsiTheme="minorHAnsi"/>
+        </w:rPr>
         <w:t xml:space="preserve"> </w:t>
       </w:r>
     </w:p>
     <w:p>
       <w:pPr>
-        <w:rPr>
-          <w:i/>
-        </w:rPr>
-      </w:pPr>
-      <w:r>
-        <w:rPr>
+        <w:spacing w:line="240" w:lineRule="auto"/>
+        <w:rPr>
+          <w:rFonts w:asciiTheme="minorHAnsi" w:hAnsiTheme="minorHAnsi"/>
+          <w:i/>
+        </w:rPr>
+      </w:pPr>
+      <w:r>
+        <w:rPr>
+          <w:rFonts w:asciiTheme="minorHAnsi" w:hAnsiTheme="minorHAnsi"/>
           <w:i/>
         </w:rPr>
         <w:t>Division of Labor</w:t>
@@ -1027,75 +1546,129 @@
     </w:p>
     <w:p>
       <w:pPr>
+        <w:spacing w:line="240" w:lineRule="auto"/>
         <w:ind w:firstLine="720"/>
-      </w:pPr>
-      <w:r>
+        <w:rPr>
+          <w:rFonts w:asciiTheme="minorHAnsi" w:hAnsiTheme="minorHAnsi"/>
+        </w:rPr>
+      </w:pPr>
+      <w:r>
+        <w:rPr>
+          <w:rFonts w:asciiTheme="minorHAnsi" w:hAnsiTheme="minorHAnsi"/>
+        </w:rPr>
         <w:t xml:space="preserve">Naomi Williamson and Ellie Spahr prepared the proposal document, with contributions from Mason </w:t>
       </w:r>
       <w:proofErr w:type="spellStart"/>
       <w:r>
+        <w:rPr>
+          <w:rFonts w:asciiTheme="minorHAnsi" w:hAnsiTheme="minorHAnsi"/>
+        </w:rPr>
         <w:t>Tatro</w:t>
       </w:r>
       <w:proofErr w:type="spellEnd"/>
       <w:r>
+        <w:rPr>
+          <w:rFonts w:asciiTheme="minorHAnsi" w:hAnsiTheme="minorHAnsi"/>
+        </w:rPr>
         <w:t xml:space="preserve"> and Ben </w:t>
       </w:r>
       <w:proofErr w:type="spellStart"/>
       <w:r>
+        <w:rPr>
+          <w:rFonts w:asciiTheme="minorHAnsi" w:hAnsiTheme="minorHAnsi"/>
+        </w:rPr>
         <w:t>Yunker</w:t>
       </w:r>
       <w:proofErr w:type="spellEnd"/>
       <w:r>
-        <w:t xml:space="preserve"> for identifying an assembler and m</w:t>
-      </w:r>
-      <w:r>
-        <w:t xml:space="preserve">ethods section. Mason and Ben will lead the analysis portion and Naomi and Ellie will lead the final paper, with everyone contributing to the other sections. </w:t>
-      </w:r>
-    </w:p>
-    <w:p>
-      <w:r>
+        <w:rPr>
+          <w:rFonts w:asciiTheme="minorHAnsi" w:hAnsiTheme="minorHAnsi"/>
+        </w:rPr>
+        <w:t xml:space="preserve"> for identifying an assembler and methods section. Mason and Ben will lead the analysis portion and Naomi and Ellie will lead the final paper, with everyone contributing to the other sections. </w:t>
+      </w:r>
+    </w:p>
+    <w:p>
+      <w:pPr>
+        <w:spacing w:line="240" w:lineRule="auto"/>
+        <w:rPr>
+          <w:rFonts w:asciiTheme="minorHAnsi" w:hAnsiTheme="minorHAnsi"/>
+        </w:rPr>
+      </w:pPr>
+      <w:r>
+        <w:rPr>
+          <w:rFonts w:asciiTheme="minorHAnsi" w:hAnsiTheme="minorHAnsi"/>
+        </w:rPr>
         <w:t xml:space="preserve"> </w:t>
       </w:r>
     </w:p>
     <w:p>
       <w:pPr>
+        <w:spacing w:line="240" w:lineRule="auto"/>
         <w:jc w:val="center"/>
-      </w:pPr>
-      <w:r>
-        <w:rPr>
+        <w:rPr>
+          <w:rFonts w:asciiTheme="minorHAnsi" w:hAnsiTheme="minorHAnsi"/>
+        </w:rPr>
+      </w:pPr>
+      <w:r>
+        <w:rPr>
+          <w:rFonts w:asciiTheme="minorHAnsi" w:hAnsiTheme="minorHAnsi"/>
           <w:b/>
         </w:rPr>
         <w:t>Expected Outcomes</w:t>
       </w:r>
     </w:p>
-    <w:p/>
-    <w:p>
-      <w:r>
+    <w:p>
+      <w:pPr>
+        <w:spacing w:line="240" w:lineRule="auto"/>
+        <w:rPr>
+          <w:rFonts w:asciiTheme="minorHAnsi" w:hAnsiTheme="minorHAnsi"/>
+        </w:rPr>
+      </w:pPr>
+    </w:p>
+    <w:p>
+      <w:pPr>
+        <w:spacing w:line="240" w:lineRule="auto"/>
+        <w:rPr>
+          <w:rFonts w:asciiTheme="minorHAnsi" w:hAnsiTheme="minorHAnsi"/>
+        </w:rPr>
+      </w:pPr>
+      <w:r>
+        <w:rPr>
+          <w:rFonts w:asciiTheme="minorHAnsi" w:hAnsiTheme="minorHAnsi"/>
+        </w:rPr>
         <w:tab/>
         <w:t xml:space="preserve">We expect that our </w:t>
       </w:r>
       <w:r>
         <w:rPr>
+          <w:rFonts w:asciiTheme="minorHAnsi" w:hAnsiTheme="minorHAnsi"/>
           <w:i/>
         </w:rPr>
         <w:t>de novo</w:t>
       </w:r>
       <w:r>
+        <w:rPr>
+          <w:rFonts w:asciiTheme="minorHAnsi" w:hAnsiTheme="minorHAnsi"/>
+        </w:rPr>
         <w:t xml:space="preserve"> assembly with </w:t>
       </w:r>
       <w:proofErr w:type="spellStart"/>
       <w:r>
+        <w:rPr>
+          <w:rFonts w:asciiTheme="minorHAnsi" w:hAnsiTheme="minorHAnsi"/>
+        </w:rPr>
         <w:t>ABySS</w:t>
       </w:r>
       <w:proofErr w:type="spellEnd"/>
       <w:r>
-        <w:t xml:space="preserve"> will provide a highly accura</w:t>
-      </w:r>
-      <w:r>
-        <w:t xml:space="preserve">te construction of the </w:t>
-      </w:r>
-      <w:r>
-        <w:rPr>
+        <w:rPr>
+          <w:rFonts w:asciiTheme="minorHAnsi" w:hAnsiTheme="minorHAnsi"/>
+        </w:rPr>
+        <w:t xml:space="preserve"> will provide a highly accurate construction of the </w:t>
+      </w:r>
+      <w:r>
+        <w:rPr>
+          <w:rFonts w:asciiTheme="minorHAnsi" w:hAnsiTheme="minorHAnsi"/>
           <w:i/>
         </w:rPr>
         <w:t xml:space="preserve">A. </w:t>
@@ -1103,191 +1676,683 @@
       <w:proofErr w:type="spellStart"/>
       <w:r>
         <w:rPr>
+          <w:rFonts w:asciiTheme="minorHAnsi" w:hAnsiTheme="minorHAnsi"/>
           <w:i/>
         </w:rPr>
         <w:t>fischeri</w:t>
       </w:r>
       <w:proofErr w:type="spellEnd"/>
       <w:r>
-        <w:t xml:space="preserve"> genome. The final assembly is expected to be 4.2Mbps with two circular chromosomes (2.9Mbp and 1.3Mpbs, respectively) (Ruby et al, 2005). Due to potential repeat-rich regions, we may end up with more than two scaffolds, a</w:t>
-      </w:r>
-      <w:r>
-        <w:t xml:space="preserve">s this is a common shortcoming of </w:t>
-      </w:r>
-      <w:proofErr w:type="spellStart"/>
-      <w:r>
+        <w:rPr>
+          <w:rFonts w:asciiTheme="minorHAnsi" w:hAnsiTheme="minorHAnsi"/>
+        </w:rPr>
+        <w:t xml:space="preserve"> genome. The final assembly is expected to be 4.2Mbps with two circular chromosomes (2.9Mbp and 1.3Mpbs, respectively) (Ruby et al, 2005). Due to potential repeat-rich regions, we may end up with more than two scaffolds, as this is a common shortcoming of </w:t>
+      </w:r>
+      <w:proofErr w:type="spellStart"/>
+      <w:r>
+        <w:rPr>
+          <w:rFonts w:asciiTheme="minorHAnsi" w:hAnsiTheme="minorHAnsi"/>
+        </w:rPr>
         <w:t>ABySS</w:t>
       </w:r>
       <w:proofErr w:type="spellEnd"/>
       <w:r>
-        <w:t xml:space="preserve"> but a common element within genome data. Additional challenges for </w:t>
-      </w:r>
-      <w:proofErr w:type="spellStart"/>
-      <w:r>
+        <w:rPr>
+          <w:rFonts w:asciiTheme="minorHAnsi" w:hAnsiTheme="minorHAnsi"/>
+        </w:rPr>
+        <w:t xml:space="preserve"> bu</w:t>
+      </w:r>
+      <w:r>
+        <w:rPr>
+          <w:rFonts w:asciiTheme="minorHAnsi" w:hAnsiTheme="minorHAnsi"/>
+        </w:rPr>
+        <w:t xml:space="preserve">t a common element within </w:t>
+      </w:r>
+      <w:proofErr w:type="spellStart"/>
+      <w:r>
+        <w:rPr>
+          <w:rFonts w:asciiTheme="minorHAnsi" w:hAnsiTheme="minorHAnsi"/>
+        </w:rPr>
+        <w:t>genoms</w:t>
+      </w:r>
+      <w:proofErr w:type="spellEnd"/>
+      <w:r>
+        <w:rPr>
+          <w:rFonts w:asciiTheme="minorHAnsi" w:hAnsiTheme="minorHAnsi"/>
+        </w:rPr>
+        <w:t xml:space="preserve">. Additional challenges for </w:t>
+      </w:r>
+      <w:proofErr w:type="spellStart"/>
+      <w:r>
+        <w:rPr>
+          <w:rFonts w:asciiTheme="minorHAnsi" w:hAnsiTheme="minorHAnsi"/>
+        </w:rPr>
         <w:t>ABySS</w:t>
       </w:r>
       <w:proofErr w:type="spellEnd"/>
       <w:r>
-        <w:t xml:space="preserve"> involve accommodating orphan reads, gaps, and sequence misalignments. While we plan to partition orphaned reads during initial data processing,</w:t>
-      </w:r>
-      <w:r>
-        <w:t xml:space="preserve"> we must </w:t>
-      </w:r>
+        <w:rPr>
+          <w:rFonts w:asciiTheme="minorHAnsi" w:hAnsiTheme="minorHAnsi"/>
+        </w:rPr>
+        <w:t xml:space="preserve"> involve accommodating orphan reads, gaps, and sequence misalignments. While we plan to partition orphaned reads during initial data processing, we must </w:t>
+      </w:r>
+      <w:r>
+        <w:rPr>
+          <w:rFonts w:asciiTheme="minorHAnsi" w:hAnsiTheme="minorHAnsi"/>
+        </w:rPr>
+        <w:t>consider</w:t>
+      </w:r>
+      <w:r>
+        <w:rPr>
+          <w:rFonts w:asciiTheme="minorHAnsi" w:hAnsiTheme="minorHAnsi"/>
+        </w:rPr>
+        <w:t xml:space="preserve"> gaps and misalignments after genome assembly. Software to fill gaps includes </w:t>
+      </w:r>
+      <w:proofErr w:type="spellStart"/>
+      <w:r>
+        <w:rPr>
+          <w:rFonts w:asciiTheme="minorHAnsi" w:hAnsiTheme="minorHAnsi"/>
+        </w:rPr>
+        <w:t>GapFiller</w:t>
+      </w:r>
+      <w:proofErr w:type="spellEnd"/>
+      <w:r>
+        <w:rPr>
+          <w:rFonts w:asciiTheme="minorHAnsi" w:hAnsiTheme="minorHAnsi"/>
+        </w:rPr>
+        <w:t>, which is an automated strategy that uses paired reads to close gaps in scaffolds (</w:t>
+      </w:r>
+      <w:proofErr w:type="spellStart"/>
+      <w:r>
+        <w:rPr>
+          <w:rFonts w:asciiTheme="minorHAnsi" w:hAnsiTheme="minorHAnsi"/>
+        </w:rPr>
+        <w:t>Boetzer</w:t>
+      </w:r>
+      <w:proofErr w:type="spellEnd"/>
+      <w:r>
+        <w:rPr>
+          <w:rFonts w:asciiTheme="minorHAnsi" w:hAnsiTheme="minorHAnsi"/>
+        </w:rPr>
+        <w:t xml:space="preserve"> and </w:t>
+      </w:r>
+      <w:proofErr w:type="spellStart"/>
+      <w:r>
+        <w:rPr>
+          <w:rFonts w:asciiTheme="minorHAnsi" w:hAnsiTheme="minorHAnsi"/>
+        </w:rPr>
+        <w:t>Pirovano</w:t>
+      </w:r>
+      <w:proofErr w:type="spellEnd"/>
+      <w:r>
+        <w:rPr>
+          <w:rFonts w:asciiTheme="minorHAnsi" w:hAnsiTheme="minorHAnsi"/>
+        </w:rPr>
+        <w:t xml:space="preserve">, 2012). </w:t>
+      </w:r>
+      <w:r>
+        <w:rPr>
+          <w:rFonts w:asciiTheme="minorHAnsi" w:hAnsiTheme="minorHAnsi"/>
+        </w:rPr>
+        <w:t>QUAST compares generated data to existing, related genom</w:t>
+      </w:r>
+      <w:r>
+        <w:rPr>
+          <w:rFonts w:asciiTheme="minorHAnsi" w:hAnsiTheme="minorHAnsi"/>
+        </w:rPr>
+        <w:t>es to identify misassembled contig lengths.</w:t>
+      </w:r>
+      <w:r>
+        <w:rPr>
+          <w:rFonts w:asciiTheme="minorHAnsi" w:hAnsiTheme="minorHAnsi"/>
+        </w:rPr>
+        <w:t xml:space="preserve"> (</w:t>
+      </w:r>
+      <w:proofErr w:type="spellStart"/>
+      <w:r>
+        <w:rPr>
+          <w:rFonts w:asciiTheme="minorHAnsi" w:hAnsiTheme="minorHAnsi"/>
+        </w:rPr>
+        <w:t>Gurevich</w:t>
+      </w:r>
+      <w:proofErr w:type="spellEnd"/>
+      <w:r>
+        <w:rPr>
+          <w:rFonts w:asciiTheme="minorHAnsi" w:hAnsiTheme="minorHAnsi"/>
+        </w:rPr>
+        <w:t xml:space="preserve"> et al, 2013)</w:t>
+      </w:r>
+      <w:r>
+        <w:rPr>
+          <w:rFonts w:asciiTheme="minorHAnsi" w:hAnsiTheme="minorHAnsi"/>
+        </w:rPr>
+        <w:t xml:space="preserve"> </w:t>
+      </w:r>
+      <w:r>
+        <w:rPr>
+          <w:rFonts w:asciiTheme="minorHAnsi" w:hAnsiTheme="minorHAnsi"/>
+        </w:rPr>
+        <w:t>By employing these strategies, we hope to compensate for the anticipated assembly challenges.</w:t>
+      </w:r>
+    </w:p>
+    <w:p>
+      <w:pPr>
+        <w:spacing w:line="240" w:lineRule="auto"/>
+        <w:rPr>
+          <w:rFonts w:asciiTheme="minorHAnsi" w:hAnsiTheme="minorHAnsi"/>
+        </w:rPr>
+      </w:pPr>
+    </w:p>
+    <w:p>
+      <w:pPr>
+        <w:spacing w:line="240" w:lineRule="auto"/>
+        <w:rPr>
+          <w:rFonts w:asciiTheme="minorHAnsi" w:hAnsiTheme="minorHAnsi"/>
+        </w:rPr>
+      </w:pPr>
       <w:bookmarkStart w:id="0" w:name="_GoBack"/>
-      <w:bookmarkEnd w:id="0"/>
-      <w:r>
-        <w:t>consider</w:t>
-      </w:r>
-      <w:r>
-        <w:t xml:space="preserve"> gaps and misalignments after genome assembly. Software to fill gaps includes </w:t>
-      </w:r>
-      <w:proofErr w:type="spellStart"/>
-      <w:r>
+    </w:p>
+    <w:bookmarkEnd w:id="0"/>
+    <w:p>
+      <w:pPr>
+        <w:spacing w:line="240" w:lineRule="auto"/>
+        <w:rPr>
+          <w:rFonts w:asciiTheme="minorHAnsi" w:hAnsiTheme="minorHAnsi"/>
+        </w:rPr>
+      </w:pPr>
+    </w:p>
+    <w:p>
+      <w:pPr>
+        <w:spacing w:line="240" w:lineRule="auto"/>
+        <w:rPr>
+          <w:rFonts w:asciiTheme="minorHAnsi" w:hAnsiTheme="minorHAnsi"/>
+        </w:rPr>
+      </w:pPr>
+    </w:p>
+    <w:p>
+      <w:pPr>
+        <w:rPr>
+          <w:rFonts w:asciiTheme="minorHAnsi" w:hAnsiTheme="minorHAnsi"/>
+          <w:b/>
+        </w:rPr>
+      </w:pPr>
+      <w:r>
+        <w:rPr>
+          <w:rFonts w:asciiTheme="minorHAnsi" w:hAnsiTheme="minorHAnsi"/>
+          <w:b/>
+        </w:rPr>
+        <w:br w:type="page"/>
+      </w:r>
+    </w:p>
+    <w:p>
+      <w:pPr>
+        <w:spacing w:line="240" w:lineRule="auto"/>
+        <w:jc w:val="center"/>
+        <w:rPr>
+          <w:rFonts w:asciiTheme="minorHAnsi" w:hAnsiTheme="minorHAnsi"/>
+          <w:b/>
+        </w:rPr>
+      </w:pPr>
+      <w:r>
+        <w:rPr>
+          <w:rFonts w:asciiTheme="minorHAnsi" w:hAnsiTheme="minorHAnsi"/>
+          <w:b/>
+        </w:rPr>
+        <w:lastRenderedPageBreak/>
+        <w:t>References</w:t>
+      </w:r>
+    </w:p>
+    <w:p>
+      <w:pPr>
+        <w:spacing w:line="240" w:lineRule="auto"/>
+        <w:rPr>
+          <w:rFonts w:asciiTheme="minorHAnsi" w:hAnsiTheme="minorHAnsi"/>
+          <w:b/>
+        </w:rPr>
+      </w:pPr>
+    </w:p>
+    <w:p>
+      <w:pPr>
+        <w:spacing w:line="240" w:lineRule="auto"/>
+        <w:rPr>
+          <w:rFonts w:asciiTheme="minorHAnsi" w:hAnsiTheme="minorHAnsi"/>
+        </w:rPr>
+      </w:pPr>
+      <w:proofErr w:type="spellStart"/>
+      <w:r>
+        <w:rPr>
+          <w:rFonts w:asciiTheme="minorHAnsi" w:hAnsiTheme="minorHAnsi"/>
+        </w:rPr>
+        <w:t>Boetzer</w:t>
+      </w:r>
+      <w:proofErr w:type="spellEnd"/>
+      <w:r>
+        <w:rPr>
+          <w:rFonts w:asciiTheme="minorHAnsi" w:hAnsiTheme="minorHAnsi"/>
+        </w:rPr>
+        <w:t xml:space="preserve">, M., &amp; </w:t>
+      </w:r>
+      <w:proofErr w:type="spellStart"/>
+      <w:r>
+        <w:rPr>
+          <w:rFonts w:asciiTheme="minorHAnsi" w:hAnsiTheme="minorHAnsi"/>
+        </w:rPr>
+        <w:t>Pirovano</w:t>
+      </w:r>
+      <w:proofErr w:type="spellEnd"/>
+      <w:r>
+        <w:rPr>
+          <w:rFonts w:asciiTheme="minorHAnsi" w:hAnsiTheme="minorHAnsi"/>
+        </w:rPr>
+        <w:t xml:space="preserve">, W, Toward almost closed genomes with </w:t>
+      </w:r>
+      <w:proofErr w:type="spellStart"/>
+      <w:r>
+        <w:rPr>
+          <w:rFonts w:asciiTheme="minorHAnsi" w:hAnsiTheme="minorHAnsi"/>
+        </w:rPr>
         <w:t>GapFiller</w:t>
       </w:r>
       <w:proofErr w:type="spellEnd"/>
       <w:r>
-        <w:t>, which is an automated strategy that uses paired reads to close gaps in scaffolds (</w:t>
-      </w:r>
-      <w:proofErr w:type="spellStart"/>
-      <w:r>
-        <w:t>Boetzer</w:t>
-      </w:r>
-      <w:proofErr w:type="spellEnd"/>
-      <w:r>
-        <w:t xml:space="preserve"> and </w:t>
-      </w:r>
-      <w:proofErr w:type="spellStart"/>
-      <w:r>
-        <w:t>Pirovano</w:t>
-      </w:r>
-      <w:proofErr w:type="spellEnd"/>
-      <w:r>
-        <w:t>, 2012). By employing these strategies,</w:t>
-      </w:r>
-      <w:r>
-        <w:t xml:space="preserve"> we hope to compensate for the anticipated assembly challenges.</w:t>
-      </w:r>
-    </w:p>
-    <w:p/>
-    <w:p/>
-    <w:p/>
-    <w:p/>
-    <w:p>
-      <w:pPr>
-        <w:jc w:val="center"/>
-        <w:rPr>
-          <w:b/>
-        </w:rPr>
-      </w:pPr>
-      <w:r>
-        <w:rPr>
-          <w:b/>
-        </w:rPr>
-        <w:t>References</w:t>
-      </w:r>
-    </w:p>
-    <w:p>
-      <w:pPr>
-        <w:rPr>
-          <w:b/>
-        </w:rPr>
-      </w:pPr>
-    </w:p>
-    <w:p>
-      <w:proofErr w:type="spellStart"/>
-      <w:r>
-        <w:lastRenderedPageBreak/>
-        <w:t>Boetzer</w:t>
-      </w:r>
-      <w:proofErr w:type="spellEnd"/>
-      <w:r>
-        <w:t xml:space="preserve">, M., &amp; </w:t>
-      </w:r>
-      <w:proofErr w:type="spellStart"/>
-      <w:r>
-        <w:t>Pirovano</w:t>
-      </w:r>
-      <w:proofErr w:type="spellEnd"/>
-      <w:r>
-        <w:t xml:space="preserve">, W, Toward almost closed genomes with </w:t>
-      </w:r>
-      <w:proofErr w:type="spellStart"/>
-      <w:r>
-        <w:t>GapFiller</w:t>
-      </w:r>
-      <w:proofErr w:type="spellEnd"/>
-      <w:r>
+        <w:rPr>
+          <w:rFonts w:asciiTheme="minorHAnsi" w:hAnsiTheme="minorHAnsi"/>
+        </w:rPr>
         <w:t xml:space="preserve">. </w:t>
       </w:r>
       <w:r>
         <w:rPr>
+          <w:rFonts w:asciiTheme="minorHAnsi" w:hAnsiTheme="minorHAnsi"/>
           <w:i/>
         </w:rPr>
         <w:t>Genome biology</w:t>
       </w:r>
       <w:r>
+        <w:rPr>
+          <w:rFonts w:asciiTheme="minorHAnsi" w:hAnsiTheme="minorHAnsi"/>
+        </w:rPr>
         <w:t xml:space="preserve">, </w:t>
       </w:r>
       <w:r>
         <w:rPr>
+          <w:rFonts w:asciiTheme="minorHAnsi" w:hAnsiTheme="minorHAnsi"/>
           <w:i/>
         </w:rPr>
         <w:t>13</w:t>
       </w:r>
       <w:r>
+        <w:rPr>
+          <w:rFonts w:asciiTheme="minorHAnsi" w:hAnsiTheme="minorHAnsi"/>
+        </w:rPr>
         <w:t>(6), R56. (2012).</w:t>
       </w:r>
     </w:p>
-    <w:p/>
-    <w:p>
-      <w:r>
+    <w:p>
+      <w:pPr>
+        <w:spacing w:line="240" w:lineRule="auto"/>
+        <w:rPr>
+          <w:rFonts w:asciiTheme="minorHAnsi" w:hAnsiTheme="minorHAnsi"/>
+        </w:rPr>
+      </w:pPr>
+    </w:p>
+    <w:p>
+      <w:pPr>
+        <w:spacing w:line="240" w:lineRule="auto"/>
+        <w:rPr>
+          <w:rFonts w:asciiTheme="minorHAnsi" w:eastAsia="Times New Roman" w:hAnsiTheme="minorHAnsi" w:cs="Times New Roman"/>
+          <w:lang w:val="en-US"/>
+        </w:rPr>
+      </w:pPr>
+      <w:proofErr w:type="spellStart"/>
+      <w:r>
+        <w:rPr>
+          <w:rFonts w:asciiTheme="minorHAnsi" w:eastAsia="Times New Roman" w:hAnsiTheme="minorHAnsi" w:cs="Times New Roman"/>
+          <w:lang w:val="en-US"/>
+        </w:rPr>
+        <w:t>Gurevich</w:t>
+      </w:r>
+      <w:proofErr w:type="spellEnd"/>
+      <w:r>
+        <w:rPr>
+          <w:rFonts w:asciiTheme="minorHAnsi" w:eastAsia="Times New Roman" w:hAnsiTheme="minorHAnsi" w:cs="Times New Roman"/>
+          <w:lang w:val="en-US"/>
+        </w:rPr>
+        <w:t xml:space="preserve">, A., </w:t>
+      </w:r>
+      <w:proofErr w:type="spellStart"/>
+      <w:r>
+        <w:rPr>
+          <w:rFonts w:asciiTheme="minorHAnsi" w:eastAsia="Times New Roman" w:hAnsiTheme="minorHAnsi" w:cs="Times New Roman"/>
+          <w:lang w:val="en-US"/>
+        </w:rPr>
+        <w:t>Saveliev</w:t>
+      </w:r>
+      <w:proofErr w:type="spellEnd"/>
+      <w:r>
+        <w:rPr>
+          <w:rFonts w:asciiTheme="minorHAnsi" w:eastAsia="Times New Roman" w:hAnsiTheme="minorHAnsi" w:cs="Times New Roman"/>
+          <w:lang w:val="en-US"/>
+        </w:rPr>
+        <w:t xml:space="preserve">, V., </w:t>
+      </w:r>
+      <w:proofErr w:type="spellStart"/>
+      <w:r>
+        <w:rPr>
+          <w:rFonts w:asciiTheme="minorHAnsi" w:eastAsia="Times New Roman" w:hAnsiTheme="minorHAnsi" w:cs="Times New Roman"/>
+          <w:lang w:val="en-US"/>
+        </w:rPr>
+        <w:t>Vyahhi</w:t>
+      </w:r>
+      <w:proofErr w:type="spellEnd"/>
+      <w:r>
+        <w:rPr>
+          <w:rFonts w:asciiTheme="minorHAnsi" w:eastAsia="Times New Roman" w:hAnsiTheme="minorHAnsi" w:cs="Times New Roman"/>
+          <w:lang w:val="en-US"/>
+        </w:rPr>
+        <w:t xml:space="preserve">, N., &amp; </w:t>
+      </w:r>
+      <w:proofErr w:type="spellStart"/>
+      <w:r>
+        <w:rPr>
+          <w:rFonts w:asciiTheme="minorHAnsi" w:eastAsia="Times New Roman" w:hAnsiTheme="minorHAnsi" w:cs="Times New Roman"/>
+          <w:lang w:val="en-US"/>
+        </w:rPr>
+        <w:t>Tesler</w:t>
+      </w:r>
+      <w:proofErr w:type="spellEnd"/>
+      <w:r>
+        <w:rPr>
+          <w:rFonts w:asciiTheme="minorHAnsi" w:eastAsia="Times New Roman" w:hAnsiTheme="minorHAnsi" w:cs="Times New Roman"/>
+          <w:lang w:val="en-US"/>
+        </w:rPr>
+        <w:t>, G</w:t>
+      </w:r>
+      <w:r>
+        <w:rPr>
+          <w:rFonts w:asciiTheme="minorHAnsi" w:eastAsia="Times New Roman" w:hAnsiTheme="minorHAnsi" w:cs="Times New Roman"/>
+          <w:lang w:val="en-US"/>
+        </w:rPr>
+        <w:t xml:space="preserve">., </w:t>
+      </w:r>
+      <w:r>
+        <w:rPr>
+          <w:rFonts w:asciiTheme="minorHAnsi" w:eastAsia="Times New Roman" w:hAnsiTheme="minorHAnsi" w:cs="Times New Roman"/>
+          <w:lang w:val="en-US"/>
+        </w:rPr>
+        <w:t xml:space="preserve">QUAST: quality assessment tool for genome assemblies. </w:t>
+      </w:r>
+      <w:r>
+        <w:rPr>
+          <w:rFonts w:asciiTheme="minorHAnsi" w:eastAsia="Times New Roman" w:hAnsiTheme="minorHAnsi" w:cs="Times New Roman"/>
+          <w:i/>
+          <w:iCs/>
+          <w:lang w:val="en-US"/>
+        </w:rPr>
+        <w:t>Bioinformatics</w:t>
+      </w:r>
+      <w:r>
+        <w:rPr>
+          <w:rFonts w:asciiTheme="minorHAnsi" w:eastAsia="Times New Roman" w:hAnsiTheme="minorHAnsi" w:cs="Times New Roman"/>
+          <w:lang w:val="en-US"/>
+        </w:rPr>
+        <w:t xml:space="preserve">, </w:t>
+      </w:r>
+      <w:r>
+        <w:rPr>
+          <w:rFonts w:asciiTheme="minorHAnsi" w:eastAsia="Times New Roman" w:hAnsiTheme="minorHAnsi" w:cs="Times New Roman"/>
+          <w:i/>
+          <w:iCs/>
+          <w:lang w:val="en-US"/>
+        </w:rPr>
+        <w:t>29</w:t>
+      </w:r>
+      <w:r>
+        <w:rPr>
+          <w:rFonts w:asciiTheme="minorHAnsi" w:eastAsia="Times New Roman" w:hAnsiTheme="minorHAnsi" w:cs="Times New Roman"/>
+          <w:lang w:val="en-US"/>
+        </w:rPr>
+        <w:t>(8), 1072-1075.</w:t>
+      </w:r>
+      <w:r>
+        <w:rPr>
+          <w:rFonts w:asciiTheme="minorHAnsi" w:eastAsia="Times New Roman" w:hAnsiTheme="minorHAnsi" w:cs="Times New Roman"/>
+          <w:lang w:val="en-US"/>
+        </w:rPr>
+        <w:t xml:space="preserve"> (2013)</w:t>
+      </w:r>
+    </w:p>
+    <w:p>
+      <w:pPr>
+        <w:spacing w:line="240" w:lineRule="auto"/>
+        <w:rPr>
+          <w:rFonts w:asciiTheme="minorHAnsi" w:hAnsiTheme="minorHAnsi"/>
+        </w:rPr>
+      </w:pPr>
+    </w:p>
+    <w:p>
+      <w:pPr>
+        <w:spacing w:line="240" w:lineRule="auto"/>
+        <w:rPr>
+          <w:rFonts w:asciiTheme="minorHAnsi" w:eastAsia="Times New Roman" w:hAnsiTheme="minorHAnsi" w:cs="Times New Roman"/>
+          <w:lang w:val="en-US"/>
+        </w:rPr>
+      </w:pPr>
+      <w:r>
+        <w:rPr>
+          <w:rFonts w:asciiTheme="minorHAnsi" w:eastAsia="Times New Roman" w:hAnsiTheme="minorHAnsi" w:cs="Times New Roman"/>
+          <w:lang w:val="en-US"/>
+        </w:rPr>
+        <w:t xml:space="preserve">Jackman, S. D., </w:t>
+      </w:r>
+      <w:proofErr w:type="spellStart"/>
+      <w:r>
+        <w:rPr>
+          <w:rFonts w:asciiTheme="minorHAnsi" w:eastAsia="Times New Roman" w:hAnsiTheme="minorHAnsi" w:cs="Times New Roman"/>
+          <w:lang w:val="en-US"/>
+        </w:rPr>
+        <w:t>Vandervalk</w:t>
+      </w:r>
+      <w:proofErr w:type="spellEnd"/>
+      <w:r>
+        <w:rPr>
+          <w:rFonts w:asciiTheme="minorHAnsi" w:eastAsia="Times New Roman" w:hAnsiTheme="minorHAnsi" w:cs="Times New Roman"/>
+          <w:lang w:val="en-US"/>
+        </w:rPr>
+        <w:t xml:space="preserve">, B. P., </w:t>
+      </w:r>
+      <w:proofErr w:type="spellStart"/>
+      <w:r>
+        <w:rPr>
+          <w:rFonts w:asciiTheme="minorHAnsi" w:eastAsia="Times New Roman" w:hAnsiTheme="minorHAnsi" w:cs="Times New Roman"/>
+          <w:lang w:val="en-US"/>
+        </w:rPr>
+        <w:t>Mohamadi</w:t>
+      </w:r>
+      <w:proofErr w:type="spellEnd"/>
+      <w:r>
+        <w:rPr>
+          <w:rFonts w:asciiTheme="minorHAnsi" w:eastAsia="Times New Roman" w:hAnsiTheme="minorHAnsi" w:cs="Times New Roman"/>
+          <w:lang w:val="en-US"/>
+        </w:rPr>
+        <w:t>, H., Chu, J., Yeo, S., H</w:t>
+      </w:r>
+      <w:r>
+        <w:rPr>
+          <w:rFonts w:asciiTheme="minorHAnsi" w:eastAsia="Times New Roman" w:hAnsiTheme="minorHAnsi" w:cs="Times New Roman"/>
+          <w:lang w:val="en-US"/>
+        </w:rPr>
+        <w:t xml:space="preserve">ammond, S. A., ... &amp; </w:t>
+      </w:r>
+      <w:proofErr w:type="spellStart"/>
+      <w:r>
+        <w:rPr>
+          <w:rFonts w:asciiTheme="minorHAnsi" w:eastAsia="Times New Roman" w:hAnsiTheme="minorHAnsi" w:cs="Times New Roman"/>
+          <w:lang w:val="en-US"/>
+        </w:rPr>
+        <w:t>Birol</w:t>
+      </w:r>
+      <w:proofErr w:type="spellEnd"/>
+      <w:r>
+        <w:rPr>
+          <w:rFonts w:asciiTheme="minorHAnsi" w:eastAsia="Times New Roman" w:hAnsiTheme="minorHAnsi" w:cs="Times New Roman"/>
+          <w:lang w:val="en-US"/>
+        </w:rPr>
+        <w:t xml:space="preserve">, I., </w:t>
+      </w:r>
+      <w:proofErr w:type="spellStart"/>
+      <w:r>
+        <w:rPr>
+          <w:rFonts w:asciiTheme="minorHAnsi" w:eastAsia="Times New Roman" w:hAnsiTheme="minorHAnsi" w:cs="Times New Roman"/>
+          <w:lang w:val="en-US"/>
+        </w:rPr>
+        <w:t>ABySS</w:t>
+      </w:r>
+      <w:proofErr w:type="spellEnd"/>
+      <w:r>
+        <w:rPr>
+          <w:rFonts w:asciiTheme="minorHAnsi" w:eastAsia="Times New Roman" w:hAnsiTheme="minorHAnsi" w:cs="Times New Roman"/>
+          <w:lang w:val="en-US"/>
+        </w:rPr>
+        <w:t xml:space="preserve"> 2.0: resource-efficient assembly of large genomes using a Bloom filter. </w:t>
+      </w:r>
+      <w:r>
+        <w:rPr>
+          <w:rFonts w:asciiTheme="minorHAnsi" w:eastAsia="Times New Roman" w:hAnsiTheme="minorHAnsi" w:cs="Times New Roman"/>
+          <w:i/>
+          <w:iCs/>
+          <w:lang w:val="en-US"/>
+        </w:rPr>
+        <w:t>Genome research</w:t>
+      </w:r>
+      <w:r>
+        <w:rPr>
+          <w:rFonts w:asciiTheme="minorHAnsi" w:eastAsia="Times New Roman" w:hAnsiTheme="minorHAnsi" w:cs="Times New Roman"/>
+          <w:lang w:val="en-US"/>
+        </w:rPr>
+        <w:t xml:space="preserve">, </w:t>
+      </w:r>
+      <w:r>
+        <w:rPr>
+          <w:rFonts w:asciiTheme="minorHAnsi" w:eastAsia="Times New Roman" w:hAnsiTheme="minorHAnsi" w:cs="Times New Roman"/>
+          <w:i/>
+          <w:iCs/>
+          <w:lang w:val="en-US"/>
+        </w:rPr>
+        <w:t>27</w:t>
+      </w:r>
+      <w:r>
+        <w:rPr>
+          <w:rFonts w:asciiTheme="minorHAnsi" w:eastAsia="Times New Roman" w:hAnsiTheme="minorHAnsi" w:cs="Times New Roman"/>
+          <w:lang w:val="en-US"/>
+        </w:rPr>
+        <w:t>(5), 768-777.</w:t>
+      </w:r>
+      <w:r>
+        <w:rPr>
+          <w:rFonts w:asciiTheme="minorHAnsi" w:eastAsia="Times New Roman" w:hAnsiTheme="minorHAnsi" w:cs="Times New Roman"/>
+          <w:lang w:val="en-US"/>
+        </w:rPr>
+        <w:t xml:space="preserve"> (2017)</w:t>
+      </w:r>
+    </w:p>
+    <w:p>
+      <w:pPr>
+        <w:spacing w:line="240" w:lineRule="auto"/>
+        <w:rPr>
+          <w:rFonts w:asciiTheme="minorHAnsi" w:hAnsiTheme="minorHAnsi"/>
+        </w:rPr>
+      </w:pPr>
+    </w:p>
+    <w:p>
+      <w:pPr>
+        <w:spacing w:line="240" w:lineRule="auto"/>
+        <w:rPr>
+          <w:rFonts w:asciiTheme="minorHAnsi" w:hAnsiTheme="minorHAnsi"/>
+        </w:rPr>
+      </w:pPr>
+      <w:r>
+        <w:rPr>
+          <w:rFonts w:asciiTheme="minorHAnsi" w:hAnsiTheme="minorHAnsi"/>
+        </w:rPr>
         <w:t xml:space="preserve">Khan AR, Pervez MT, Babar ME, Naveed N, Shoaib M. A Comprehensive Study of De Novo Genome Assemblers: Current Challenges and Future Prospective. Evolutionary Bioinformatics. </w:t>
       </w:r>
     </w:p>
-    <w:p/>
-    <w:p>
-      <w:proofErr w:type="spellStart"/>
-      <w:r>
+    <w:p>
+      <w:pPr>
+        <w:spacing w:line="240" w:lineRule="auto"/>
+        <w:rPr>
+          <w:rFonts w:asciiTheme="minorHAnsi" w:hAnsiTheme="minorHAnsi"/>
+        </w:rPr>
+      </w:pPr>
+    </w:p>
+    <w:p>
+      <w:pPr>
+        <w:spacing w:line="240" w:lineRule="auto"/>
+        <w:rPr>
+          <w:rFonts w:asciiTheme="minorHAnsi" w:hAnsiTheme="minorHAnsi"/>
+        </w:rPr>
+      </w:pPr>
+      <w:proofErr w:type="spellStart"/>
+      <w:r>
+        <w:rPr>
+          <w:rFonts w:asciiTheme="minorHAnsi" w:hAnsiTheme="minorHAnsi"/>
+        </w:rPr>
         <w:t>Nyholm</w:t>
       </w:r>
       <w:proofErr w:type="spellEnd"/>
       <w:r>
-        <w:t>, S. V., &amp; McFall-Ngai, M., The winnowing: establishing the squid–Vibrio s</w:t>
-      </w:r>
-      <w:r>
-        <w:t xml:space="preserve">ymbiosis. </w:t>
-      </w:r>
-      <w:r>
-        <w:rPr>
+        <w:rPr>
+          <w:rFonts w:asciiTheme="minorHAnsi" w:hAnsiTheme="minorHAnsi"/>
+        </w:rPr>
+        <w:t xml:space="preserve">, S. V., &amp; McFall-Ngai, M., The winnowing: establishing the squid–Vibrio symbiosis. </w:t>
+      </w:r>
+      <w:r>
+        <w:rPr>
+          <w:rFonts w:asciiTheme="minorHAnsi" w:hAnsiTheme="minorHAnsi"/>
           <w:i/>
         </w:rPr>
         <w:t>Nature Reviews Microbiology</w:t>
       </w:r>
       <w:r>
+        <w:rPr>
+          <w:rFonts w:asciiTheme="minorHAnsi" w:hAnsiTheme="minorHAnsi"/>
+        </w:rPr>
         <w:t xml:space="preserve">, </w:t>
       </w:r>
       <w:r>
         <w:rPr>
+          <w:rFonts w:asciiTheme="minorHAnsi" w:hAnsiTheme="minorHAnsi"/>
           <w:i/>
         </w:rPr>
         <w:t>2</w:t>
       </w:r>
       <w:r>
+        <w:rPr>
+          <w:rFonts w:asciiTheme="minorHAnsi" w:hAnsiTheme="minorHAnsi"/>
+        </w:rPr>
         <w:t>(8), 632. (2004).</w:t>
       </w:r>
     </w:p>
     <w:p>
       <w:pPr>
-        <w:rPr>
-          <w:highlight w:val="white"/>
-        </w:rPr>
-      </w:pPr>
-    </w:p>
-    <w:p>
-      <w:proofErr w:type="spellStart"/>
-      <w:r>
-        <w:rPr>
+        <w:spacing w:line="240" w:lineRule="auto"/>
+        <w:rPr>
+          <w:rFonts w:asciiTheme="minorHAnsi" w:hAnsiTheme="minorHAnsi"/>
+          <w:highlight w:val="white"/>
+        </w:rPr>
+      </w:pPr>
+    </w:p>
+    <w:p>
+      <w:pPr>
+        <w:spacing w:line="240" w:lineRule="auto"/>
+        <w:rPr>
+          <w:rFonts w:asciiTheme="minorHAnsi" w:hAnsiTheme="minorHAnsi"/>
+        </w:rPr>
+      </w:pPr>
+      <w:proofErr w:type="spellStart"/>
+      <w:r>
+        <w:rPr>
+          <w:rFonts w:asciiTheme="minorHAnsi" w:hAnsiTheme="minorHAnsi"/>
           <w:highlight w:val="white"/>
         </w:rPr>
         <w:t>Magoc</w:t>
@@ -1295,6 +2360,7 @@
       <w:proofErr w:type="spellEnd"/>
       <w:r>
         <w:rPr>
+          <w:rFonts w:asciiTheme="minorHAnsi" w:hAnsiTheme="minorHAnsi"/>
           <w:highlight w:val="white"/>
         </w:rPr>
         <w:t xml:space="preserve">, T., </w:t>
@@ -1302,6 +2368,7 @@
       <w:proofErr w:type="spellStart"/>
       <w:r>
         <w:rPr>
+          <w:rFonts w:asciiTheme="minorHAnsi" w:hAnsiTheme="minorHAnsi"/>
           <w:highlight w:val="white"/>
         </w:rPr>
         <w:t>Pabinger</w:t>
@@ -1309,6 +2376,7 @@
       <w:proofErr w:type="spellEnd"/>
       <w:r>
         <w:rPr>
+          <w:rFonts w:asciiTheme="minorHAnsi" w:hAnsiTheme="minorHAnsi"/>
           <w:highlight w:val="white"/>
         </w:rPr>
         <w:t xml:space="preserve">, S., </w:t>
@@ -1316,6 +2384,7 @@
       <w:proofErr w:type="spellStart"/>
       <w:r>
         <w:rPr>
+          <w:rFonts w:asciiTheme="minorHAnsi" w:hAnsiTheme="minorHAnsi"/>
           <w:highlight w:val="white"/>
         </w:rPr>
         <w:t>Canzar</w:t>
@@ -1323,6 +2392,7 @@
       <w:proofErr w:type="spellEnd"/>
       <w:r>
         <w:rPr>
+          <w:rFonts w:asciiTheme="minorHAnsi" w:hAnsiTheme="minorHAnsi"/>
           <w:highlight w:val="white"/>
         </w:rPr>
         <w:t xml:space="preserve">, S., Liu, X., Su, Q., </w:t>
@@ -1330,6 +2400,7 @@
       <w:proofErr w:type="spellStart"/>
       <w:r>
         <w:rPr>
+          <w:rFonts w:asciiTheme="minorHAnsi" w:hAnsiTheme="minorHAnsi"/>
           <w:highlight w:val="white"/>
         </w:rPr>
         <w:t>Puiu</w:t>
@@ -1337,6 +2408,7 @@
       <w:proofErr w:type="spellEnd"/>
       <w:r>
         <w:rPr>
+          <w:rFonts w:asciiTheme="minorHAnsi" w:hAnsiTheme="minorHAnsi"/>
           <w:highlight w:val="white"/>
         </w:rPr>
         <w:t xml:space="preserve">, D., ... &amp; </w:t>
@@ -1344,6 +2416,7 @@
       <w:proofErr w:type="spellStart"/>
       <w:r>
         <w:rPr>
+          <w:rFonts w:asciiTheme="minorHAnsi" w:hAnsiTheme="minorHAnsi"/>
           <w:highlight w:val="white"/>
         </w:rPr>
         <w:t>Salzberg</w:t>
@@ -1351,12 +2424,14 @@
       <w:proofErr w:type="spellEnd"/>
       <w:r>
         <w:rPr>
+          <w:rFonts w:asciiTheme="minorHAnsi" w:hAnsiTheme="minorHAnsi"/>
           <w:highlight w:val="white"/>
         </w:rPr>
         <w:t xml:space="preserve">, S. L., GAGE-B: an evaluation of genome assemblers for bacterial organisms. </w:t>
       </w:r>
       <w:r>
         <w:rPr>
+          <w:rFonts w:asciiTheme="minorHAnsi" w:hAnsiTheme="minorHAnsi"/>
           <w:i/>
           <w:highlight w:val="white"/>
         </w:rPr>
@@ -1364,12 +2439,14 @@
       </w:r>
       <w:r>
         <w:rPr>
+          <w:rFonts w:asciiTheme="minorHAnsi" w:hAnsiTheme="minorHAnsi"/>
           <w:highlight w:val="white"/>
         </w:rPr>
         <w:t xml:space="preserve">, </w:t>
       </w:r>
       <w:r>
         <w:rPr>
+          <w:rFonts w:asciiTheme="minorHAnsi" w:hAnsiTheme="minorHAnsi"/>
           <w:i/>
           <w:highlight w:val="white"/>
         </w:rPr>
@@ -1377,6 +2454,7 @@
       </w:r>
       <w:r>
         <w:rPr>
+          <w:rFonts w:asciiTheme="minorHAnsi" w:hAnsiTheme="minorHAnsi"/>
           <w:highlight w:val="white"/>
         </w:rPr>
         <w:t>(14), 1718-1725. (2013).</w:t>
@@ -1384,14 +2462,23 @@
     </w:p>
     <w:p>
       <w:pPr>
-        <w:rPr>
-          <w:highlight w:val="white"/>
-        </w:rPr>
-      </w:pPr>
-    </w:p>
-    <w:p>
-      <w:r>
-        <w:rPr>
+        <w:spacing w:line="240" w:lineRule="auto"/>
+        <w:rPr>
+          <w:rFonts w:asciiTheme="minorHAnsi" w:hAnsiTheme="minorHAnsi"/>
+          <w:highlight w:val="white"/>
+        </w:rPr>
+      </w:pPr>
+    </w:p>
+    <w:p>
+      <w:pPr>
+        <w:spacing w:line="240" w:lineRule="auto"/>
+        <w:rPr>
+          <w:rFonts w:asciiTheme="minorHAnsi" w:hAnsiTheme="minorHAnsi"/>
+        </w:rPr>
+      </w:pPr>
+      <w:r>
+        <w:rPr>
+          <w:rFonts w:asciiTheme="minorHAnsi" w:hAnsiTheme="minorHAnsi"/>
           <w:highlight w:val="white"/>
         </w:rPr>
         <w:t xml:space="preserve">Mandel, M. J., </w:t>
@@ -1399,6 +2486,7 @@
       <w:proofErr w:type="spellStart"/>
       <w:r>
         <w:rPr>
+          <w:rFonts w:asciiTheme="minorHAnsi" w:hAnsiTheme="minorHAnsi"/>
           <w:highlight w:val="white"/>
         </w:rPr>
         <w:t>Stabb</w:t>
@@ -1406,6 +2494,7 @@
       <w:proofErr w:type="spellEnd"/>
       <w:r>
         <w:rPr>
+          <w:rFonts w:asciiTheme="minorHAnsi" w:hAnsiTheme="minorHAnsi"/>
           <w:highlight w:val="white"/>
         </w:rPr>
         <w:t xml:space="preserve">, E. V., &amp; Ruby, E. G., Comparative genomics-based investigation of resequencing targets in Vibrio </w:t>
@@ -1413,6 +2502,7 @@
       <w:proofErr w:type="spellStart"/>
       <w:r>
         <w:rPr>
+          <w:rFonts w:asciiTheme="minorHAnsi" w:hAnsiTheme="minorHAnsi"/>
           <w:highlight w:val="white"/>
         </w:rPr>
         <w:t>fischeri</w:t>
@@ -1420,12 +2510,14 @@
       <w:proofErr w:type="spellEnd"/>
       <w:r>
         <w:rPr>
+          <w:rFonts w:asciiTheme="minorHAnsi" w:hAnsiTheme="minorHAnsi"/>
           <w:highlight w:val="white"/>
         </w:rPr>
         <w:t xml:space="preserve">: focus on point miscalls and artefactual expansions. </w:t>
       </w:r>
       <w:r>
         <w:rPr>
+          <w:rFonts w:asciiTheme="minorHAnsi" w:hAnsiTheme="minorHAnsi"/>
           <w:i/>
           <w:highlight w:val="white"/>
         </w:rPr>
@@ -1433,12 +2525,14 @@
       </w:r>
       <w:r>
         <w:rPr>
+          <w:rFonts w:asciiTheme="minorHAnsi" w:hAnsiTheme="minorHAnsi"/>
           <w:highlight w:val="white"/>
         </w:rPr>
         <w:t xml:space="preserve">, </w:t>
       </w:r>
       <w:r>
         <w:rPr>
+          <w:rFonts w:asciiTheme="minorHAnsi" w:hAnsiTheme="minorHAnsi"/>
           <w:i/>
           <w:highlight w:val="white"/>
         </w:rPr>
@@ -1446,6 +2540,7 @@
       </w:r>
       <w:r>
         <w:rPr>
+          <w:rFonts w:asciiTheme="minorHAnsi" w:hAnsiTheme="minorHAnsi"/>
           <w:highlight w:val="white"/>
         </w:rPr>
         <w:t>(1), 138. (2008).</w:t>
@@ -1453,14 +2548,23 @@
     </w:p>
     <w:p>
       <w:pPr>
-        <w:rPr>
-          <w:highlight w:val="white"/>
-        </w:rPr>
-      </w:pPr>
-    </w:p>
-    <w:p>
-      <w:r>
-        <w:rPr>
+        <w:spacing w:line="240" w:lineRule="auto"/>
+        <w:rPr>
+          <w:rFonts w:asciiTheme="minorHAnsi" w:hAnsiTheme="minorHAnsi"/>
+          <w:highlight w:val="white"/>
+        </w:rPr>
+      </w:pPr>
+    </w:p>
+    <w:p>
+      <w:pPr>
+        <w:spacing w:line="240" w:lineRule="auto"/>
+        <w:rPr>
+          <w:rFonts w:asciiTheme="minorHAnsi" w:hAnsiTheme="minorHAnsi"/>
+        </w:rPr>
+      </w:pPr>
+      <w:r>
+        <w:rPr>
+          <w:rFonts w:asciiTheme="minorHAnsi" w:hAnsiTheme="minorHAnsi"/>
           <w:highlight w:val="white"/>
         </w:rPr>
         <w:t xml:space="preserve">Ruby, E. G., </w:t>
@@ -1468,6 +2572,7 @@
       <w:proofErr w:type="spellStart"/>
       <w:r>
         <w:rPr>
+          <w:rFonts w:asciiTheme="minorHAnsi" w:hAnsiTheme="minorHAnsi"/>
           <w:highlight w:val="white"/>
         </w:rPr>
         <w:t>Urbanowski</w:t>
@@ -1475,19 +2580,15 @@
       <w:proofErr w:type="spellEnd"/>
       <w:r>
         <w:rPr>
-          <w:highlight w:val="white"/>
-        </w:rPr>
-        <w:t xml:space="preserve">, M., Campbell, </w:t>
-      </w:r>
-      <w:r>
-        <w:rPr>
-          <w:highlight w:val="white"/>
-        </w:rPr>
-        <w:t xml:space="preserve">J., Dunn, A., </w:t>
-      </w:r>
-      <w:proofErr w:type="spellStart"/>
-      <w:r>
-        <w:rPr>
+          <w:rFonts w:asciiTheme="minorHAnsi" w:hAnsiTheme="minorHAnsi"/>
+          <w:highlight w:val="white"/>
+        </w:rPr>
+        <w:t xml:space="preserve">, M., Campbell, J., Dunn, A., </w:t>
+      </w:r>
+      <w:proofErr w:type="spellStart"/>
+      <w:r>
+        <w:rPr>
+          <w:rFonts w:asciiTheme="minorHAnsi" w:hAnsiTheme="minorHAnsi"/>
           <w:highlight w:val="white"/>
         </w:rPr>
         <w:t>Faini</w:t>
@@ -1495,6 +2596,7 @@
       <w:proofErr w:type="spellEnd"/>
       <w:r>
         <w:rPr>
+          <w:rFonts w:asciiTheme="minorHAnsi" w:hAnsiTheme="minorHAnsi"/>
           <w:highlight w:val="white"/>
         </w:rPr>
         <w:t xml:space="preserve">, M., </w:t>
@@ -1502,6 +2604,7 @@
       <w:proofErr w:type="spellStart"/>
       <w:r>
         <w:rPr>
+          <w:rFonts w:asciiTheme="minorHAnsi" w:hAnsiTheme="minorHAnsi"/>
           <w:highlight w:val="white"/>
         </w:rPr>
         <w:t>Gunsalus</w:t>
@@ -1509,6 +2612,7 @@
       <w:proofErr w:type="spellEnd"/>
       <w:r>
         <w:rPr>
+          <w:rFonts w:asciiTheme="minorHAnsi" w:hAnsiTheme="minorHAnsi"/>
           <w:highlight w:val="white"/>
         </w:rPr>
         <w:t xml:space="preserve">, R., ... &amp; Schaefer, A., Complete genome sequence of Vibrio </w:t>
@@ -1516,6 +2620,7 @@
       <w:proofErr w:type="spellStart"/>
       <w:r>
         <w:rPr>
+          <w:rFonts w:asciiTheme="minorHAnsi" w:hAnsiTheme="minorHAnsi"/>
           <w:highlight w:val="white"/>
         </w:rPr>
         <w:t>fischeri</w:t>
@@ -1523,12 +2628,14 @@
       <w:proofErr w:type="spellEnd"/>
       <w:r>
         <w:rPr>
+          <w:rFonts w:asciiTheme="minorHAnsi" w:hAnsiTheme="minorHAnsi"/>
           <w:highlight w:val="white"/>
         </w:rPr>
         <w:t xml:space="preserve">: a symbiotic bacterium with pathogenic congeners. </w:t>
       </w:r>
       <w:r>
         <w:rPr>
+          <w:rFonts w:asciiTheme="minorHAnsi" w:hAnsiTheme="minorHAnsi"/>
           <w:i/>
           <w:highlight w:val="white"/>
         </w:rPr>
@@ -1536,12 +2643,14 @@
       </w:r>
       <w:r>
         <w:rPr>
+          <w:rFonts w:asciiTheme="minorHAnsi" w:hAnsiTheme="minorHAnsi"/>
           <w:highlight w:val="white"/>
         </w:rPr>
         <w:t xml:space="preserve">, </w:t>
       </w:r>
       <w:r>
         <w:rPr>
+          <w:rFonts w:asciiTheme="minorHAnsi" w:hAnsiTheme="minorHAnsi"/>
           <w:i/>
           <w:highlight w:val="white"/>
         </w:rPr>
@@ -1549,6 +2658,7 @@
       </w:r>
       <w:r>
         <w:rPr>
+          <w:rFonts w:asciiTheme="minorHAnsi" w:hAnsiTheme="minorHAnsi"/>
           <w:highlight w:val="white"/>
         </w:rPr>
         <w:t>(8), 3004-3009. (2005).</w:t>
@@ -1556,27 +2666,31 @@
     </w:p>
     <w:p>
       <w:pPr>
-        <w:rPr>
-          <w:highlight w:val="white"/>
-        </w:rPr>
-      </w:pPr>
-    </w:p>
-    <w:p>
-      <w:r>
-        <w:rPr>
-          <w:highlight w:val="white"/>
-        </w:rPr>
-        <w:t xml:space="preserve">Simpson, J. T., Wong, K., </w:t>
-      </w:r>
-      <w:r>
-        <w:rPr>
-          <w:highlight w:val="white"/>
-        </w:rPr>
-        <w:t xml:space="preserve">Jackman, S. D., Schein, J. E., Jones, S. J., &amp; </w:t>
-      </w:r>
-      <w:proofErr w:type="spellStart"/>
-      <w:r>
-        <w:rPr>
+        <w:spacing w:line="240" w:lineRule="auto"/>
+        <w:rPr>
+          <w:rFonts w:asciiTheme="minorHAnsi" w:hAnsiTheme="minorHAnsi"/>
+          <w:highlight w:val="white"/>
+        </w:rPr>
+      </w:pPr>
+    </w:p>
+    <w:p>
+      <w:pPr>
+        <w:spacing w:line="240" w:lineRule="auto"/>
+        <w:rPr>
+          <w:rFonts w:asciiTheme="minorHAnsi" w:hAnsiTheme="minorHAnsi"/>
+        </w:rPr>
+      </w:pPr>
+      <w:r>
+        <w:rPr>
+          <w:rFonts w:asciiTheme="minorHAnsi" w:hAnsiTheme="minorHAnsi"/>
+          <w:highlight w:val="white"/>
+        </w:rPr>
+        <w:t xml:space="preserve">Simpson, J. T., Wong, K., Jackman, S. D., Schein, J. E., Jones, S. J., &amp; </w:t>
+      </w:r>
+      <w:proofErr w:type="spellStart"/>
+      <w:r>
+        <w:rPr>
+          <w:rFonts w:asciiTheme="minorHAnsi" w:hAnsiTheme="minorHAnsi"/>
           <w:highlight w:val="white"/>
         </w:rPr>
         <w:t>Birol</w:t>
@@ -1584,6 +2698,7 @@
       <w:proofErr w:type="spellEnd"/>
       <w:r>
         <w:rPr>
+          <w:rFonts w:asciiTheme="minorHAnsi" w:hAnsiTheme="minorHAnsi"/>
           <w:highlight w:val="white"/>
         </w:rPr>
         <w:t xml:space="preserve">, I., </w:t>
@@ -1591,6 +2706,7 @@
       <w:proofErr w:type="spellStart"/>
       <w:r>
         <w:rPr>
+          <w:rFonts w:asciiTheme="minorHAnsi" w:hAnsiTheme="minorHAnsi"/>
           <w:highlight w:val="white"/>
         </w:rPr>
         <w:t>ABySS</w:t>
@@ -1598,12 +2714,14 @@
       <w:proofErr w:type="spellEnd"/>
       <w:r>
         <w:rPr>
+          <w:rFonts w:asciiTheme="minorHAnsi" w:hAnsiTheme="minorHAnsi"/>
           <w:highlight w:val="white"/>
         </w:rPr>
         <w:t xml:space="preserve">: a parallel assembler for short read sequence data. </w:t>
       </w:r>
       <w:r>
         <w:rPr>
+          <w:rFonts w:asciiTheme="minorHAnsi" w:hAnsiTheme="minorHAnsi"/>
           <w:i/>
           <w:highlight w:val="white"/>
         </w:rPr>
@@ -1611,12 +2729,14 @@
       </w:r>
       <w:r>
         <w:rPr>
+          <w:rFonts w:asciiTheme="minorHAnsi" w:hAnsiTheme="minorHAnsi"/>
           <w:highlight w:val="white"/>
         </w:rPr>
         <w:t xml:space="preserve">, </w:t>
       </w:r>
       <w:r>
         <w:rPr>
+          <w:rFonts w:asciiTheme="minorHAnsi" w:hAnsiTheme="minorHAnsi"/>
           <w:i/>
           <w:highlight w:val="white"/>
         </w:rPr>
@@ -1624,14 +2744,22 @@
       </w:r>
       <w:r>
         <w:rPr>
+          <w:rFonts w:asciiTheme="minorHAnsi" w:hAnsiTheme="minorHAnsi"/>
           <w:highlight w:val="white"/>
         </w:rPr>
         <w:t>(6), 1117-1123. (2009).</w:t>
       </w:r>
     </w:p>
-    <w:p/>
+    <w:p>
+      <w:pPr>
+        <w:spacing w:line="240" w:lineRule="auto"/>
+        <w:rPr>
+          <w:rFonts w:asciiTheme="minorHAnsi" w:hAnsiTheme="minorHAnsi"/>
+        </w:rPr>
+      </w:pPr>
+    </w:p>
     <w:sectPr>
-      <w:headerReference w:type="default" r:id="rId7"/>
+      <w:headerReference w:type="default" r:id="rId8"/>
       <w:pgSz w:w="12240" w:h="15840"/>
       <w:pgMar w:top="1440" w:right="1440" w:bottom="1440" w:left="1440" w:header="720" w:footer="720" w:gutter="0"/>
       <w:pgNumType w:start="1"/>
@@ -1724,6 +2852,103 @@
   </w:p>
   <w:p/>
 </w:hdr>
+</file>
+
+<file path=word/numbering.xml><?xml version="1.0" encoding="utf-8"?>
+<w:numbering xmlns:wpc="http://schemas.microsoft.com/office/word/2010/wordprocessingCanvas" xmlns:cx="http://schemas.microsoft.com/office/drawing/2014/chartex" xmlns:cx1="http://schemas.microsoft.com/office/drawing/2015/9/8/chartex" xmlns:cx2="http://schemas.microsoft.com/office/drawing/2015/10/21/chartex" xmlns:cx3="http://schemas.microsoft.com/office/drawing/2016/5/9/chartex" xmlns:cx4="http://schemas.microsoft.com/office/drawing/2016/5/10/chartex" xmlns:cx5="http://schemas.microsoft.com/office/drawing/2016/5/11/chartex" xmlns:cx6="http://schemas.microsoft.com/office/drawing/2016/5/12/chartex" xmlns:cx7="http://schemas.microsoft.com/office/drawing/2016/5/13/chartex" xmlns:cx8="http://schemas.microsoft.com/office/drawing/2016/5/14/chartex" xmlns:mc="http://schemas.openxmlformats.org/markup-compatibility/2006" xmlns:aink="http://schemas.microsoft.com/office/drawing/2016/ink" xmlns:am3d="http://schemas.microsoft.com/office/drawing/2017/model3d" xmlns:o="urn:schemas-microsoft-com:office:office" xmlns:r="http://schemas.openxmlformats.org/officeDocument/2006/relationships" xmlns:m="http://schemas.openxmlformats.org/officeDocument/2006/math" xmlns:v="urn:schemas-microsoft-com:vml" xmlns:wp14="http://schemas.microsoft.com/office/word/2010/wordprocessingDrawing" xmlns:wp="http://schemas.openxmlformats.org/drawingml/2006/wordprocessingDrawing" xmlns:w10="urn:schemas-microsoft-com:office:word" xmlns:w="http://schemas.openxmlformats.org/wordprocessingml/2006/main" xmlns:w14="http://schemas.microsoft.com/office/word/2010/wordml" xmlns:w15="http://schemas.microsoft.com/office/word/2012/wordml" xmlns:w16cid="http://schemas.microsoft.com/office/word/2016/wordml/cid" xmlns:w16se="http://schemas.microsoft.com/office/word/2015/wordml/symex" xmlns:wpg="http://schemas.microsoft.com/office/word/2010/wordprocessingGroup" xmlns:wpi="http://schemas.microsoft.com/office/word/2010/wordprocessingInk" xmlns:wne="http://schemas.microsoft.com/office/word/2006/wordml" xmlns:wps="http://schemas.microsoft.com/office/word/2010/wordprocessingShape" mc:Ignorable="w14 w15 w16se w16cid wp14">
+  <w:abstractNum w:abstractNumId="0" w15:restartNumberingAfterBreak="0">
+    <w:nsid w:val="6C9D0F20"/>
+    <w:multiLevelType w:val="hybridMultilevel"/>
+    <w:tmpl w:val="6A1884CE"/>
+    <w:lvl w:ilvl="0" w:tplc="0409000F">
+      <w:start w:val="1"/>
+      <w:numFmt w:val="decimal"/>
+      <w:lvlText w:val="%1."/>
+      <w:lvlJc w:val="left"/>
+      <w:pPr>
+        <w:ind w:left="720" w:hanging="360"/>
+      </w:pPr>
+      <w:rPr>
+        <w:rFonts w:hint="default"/>
+      </w:rPr>
+    </w:lvl>
+    <w:lvl w:ilvl="1" w:tplc="04090019" w:tentative="1">
+      <w:start w:val="1"/>
+      <w:numFmt w:val="lowerLetter"/>
+      <w:lvlText w:val="%2."/>
+      <w:lvlJc w:val="left"/>
+      <w:pPr>
+        <w:ind w:left="1440" w:hanging="360"/>
+      </w:pPr>
+    </w:lvl>
+    <w:lvl w:ilvl="2" w:tplc="0409001B" w:tentative="1">
+      <w:start w:val="1"/>
+      <w:numFmt w:val="lowerRoman"/>
+      <w:lvlText w:val="%3."/>
+      <w:lvlJc w:val="right"/>
+      <w:pPr>
+        <w:ind w:left="2160" w:hanging="180"/>
+      </w:pPr>
+    </w:lvl>
+    <w:lvl w:ilvl="3" w:tplc="0409000F" w:tentative="1">
+      <w:start w:val="1"/>
+      <w:numFmt w:val="decimal"/>
+      <w:lvlText w:val="%4."/>
+      <w:lvlJc w:val="left"/>
+      <w:pPr>
+        <w:ind w:left="2880" w:hanging="360"/>
+      </w:pPr>
+    </w:lvl>
+    <w:lvl w:ilvl="4" w:tplc="04090019" w:tentative="1">
+      <w:start w:val="1"/>
+      <w:numFmt w:val="lowerLetter"/>
+      <w:lvlText w:val="%5."/>
+      <w:lvlJc w:val="left"/>
+      <w:pPr>
+        <w:ind w:left="3600" w:hanging="360"/>
+      </w:pPr>
+    </w:lvl>
+    <w:lvl w:ilvl="5" w:tplc="0409001B" w:tentative="1">
+      <w:start w:val="1"/>
+      <w:numFmt w:val="lowerRoman"/>
+      <w:lvlText w:val="%6."/>
+      <w:lvlJc w:val="right"/>
+      <w:pPr>
+        <w:ind w:left="4320" w:hanging="180"/>
+      </w:pPr>
+    </w:lvl>
+    <w:lvl w:ilvl="6" w:tplc="0409000F" w:tentative="1">
+      <w:start w:val="1"/>
+      <w:numFmt w:val="decimal"/>
+      <w:lvlText w:val="%7."/>
+      <w:lvlJc w:val="left"/>
+      <w:pPr>
+        <w:ind w:left="5040" w:hanging="360"/>
+      </w:pPr>
+    </w:lvl>
+    <w:lvl w:ilvl="7" w:tplc="04090019" w:tentative="1">
+      <w:start w:val="1"/>
+      <w:numFmt w:val="lowerLetter"/>
+      <w:lvlText w:val="%8."/>
+      <w:lvlJc w:val="left"/>
+      <w:pPr>
+        <w:ind w:left="5760" w:hanging="360"/>
+      </w:pPr>
+    </w:lvl>
+    <w:lvl w:ilvl="8" w:tplc="0409001B" w:tentative="1">
+      <w:start w:val="1"/>
+      <w:numFmt w:val="lowerRoman"/>
+      <w:lvlText w:val="%9."/>
+      <w:lvlJc w:val="right"/>
+      <w:pPr>
+        <w:ind w:left="6480" w:hanging="180"/>
+      </w:pPr>
+    </w:lvl>
+  </w:abstractNum>
+  <w:num w:numId="1">
+    <w:abstractNumId w:val="0"/>
+  </w:num>
+</w:numbering>
 </file>
 
 <file path=word/styles.xml><?xml version="1.0" encoding="utf-8"?>
@@ -2341,6 +3566,17 @@
     <w:uiPriority w:val="99"/>
     <w:rsid w:val="000E4DE6"/>
   </w:style>
+  <w:style w:type="paragraph" w:styleId="ListParagraph">
+    <w:name w:val="List Paragraph"/>
+    <w:basedOn w:val="Normal"/>
+    <w:uiPriority w:val="34"/>
+    <w:qFormat/>
+    <w:rsid w:val="00C83CFC"/>
+    <w:pPr>
+      <w:ind w:left="720"/>
+      <w:contextualSpacing/>
+    </w:pPr>
+  </w:style>
 </w:styles>
 </file>
 

</xml_diff>